<commit_message>
add a new skill
</commit_message>
<xml_diff>
--- a/public/dalia_aly_CV.docx
+++ b/public/dalia_aly_CV.docx
@@ -23,7 +23,9 @@
         <w:rPr>
           <w:rFonts w:ascii="Times New Roman" w:cs="Times New Roman" w:eastAsia="Times New Roman" w:hAnsi="Times New Roman"/>
           <w:b w:val="1"/>
-          <w:i w:val="0"/>
+          <w:bCs w:val="1"/>
+          <w:i w:val="0"/>
+          <w:iCs w:val="0"/>
           <w:smallCaps w:val="1"/>
           <w:strike w:val="0"/>
           <w:color w:val="000000"/>
@@ -38,7 +40,9 @@
         <w:rPr>
           <w:rFonts w:ascii="Times New Roman" w:cs="Times New Roman" w:eastAsia="Times New Roman" w:hAnsi="Times New Roman"/>
           <w:b w:val="1"/>
-          <w:i w:val="0"/>
+          <w:bCs w:val="1"/>
+          <w:i w:val="0"/>
+          <w:iCs w:val="0"/>
           <w:smallCaps w:val="1"/>
           <w:strike w:val="0"/>
           <w:color w:val="000000"/>
@@ -72,7 +76,9 @@
         <w:rPr>
           <w:rFonts w:ascii="Times New Roman" w:cs="Times New Roman" w:eastAsia="Times New Roman" w:hAnsi="Times New Roman"/>
           <w:b w:val="1"/>
-          <w:i w:val="0"/>
+          <w:bCs w:val="1"/>
+          <w:i w:val="0"/>
+          <w:iCs w:val="0"/>
           <w:smallCaps w:val="1"/>
           <w:strike w:val="0"/>
           <w:color w:val="000000"/>
@@ -87,7 +93,9 @@
         <w:rPr>
           <w:rFonts w:ascii="Times New Roman" w:cs="Times New Roman" w:eastAsia="Times New Roman" w:hAnsi="Times New Roman"/>
           <w:b w:val="1"/>
-          <w:i w:val="0"/>
+          <w:bCs w:val="1"/>
+          <w:i w:val="0"/>
+          <w:iCs w:val="0"/>
           <w:smallCaps w:val="1"/>
           <w:strike w:val="0"/>
           <w:color w:val="000000"/>
@@ -121,7 +129,9 @@
         <w:rPr>
           <w:rFonts w:ascii="Times New Roman" w:cs="Times New Roman" w:eastAsia="Times New Roman" w:hAnsi="Times New Roman"/>
           <w:b w:val="0"/>
-          <w:i w:val="0"/>
+          <w:bCs w:val="0"/>
+          <w:i w:val="0"/>
+          <w:iCs w:val="0"/>
           <w:smallCaps w:val="0"/>
           <w:strike w:val="0"/>
           <w:color w:val="000000"/>
@@ -136,7 +146,9 @@
         <w:rPr>
           <w:rFonts w:ascii="Times New Roman" w:cs="Times New Roman" w:eastAsia="Times New Roman" w:hAnsi="Times New Roman"/>
           <w:b w:val="0"/>
-          <w:i w:val="0"/>
+          <w:bCs w:val="0"/>
+          <w:i w:val="0"/>
+          <w:iCs w:val="0"/>
           <w:smallCaps w:val="0"/>
           <w:strike w:val="0"/>
           <w:color w:val="000000"/>
@@ -170,7 +182,9 @@
         <w:rPr>
           <w:rFonts w:ascii="Times New Roman" w:cs="Times New Roman" w:eastAsia="Times New Roman" w:hAnsi="Times New Roman"/>
           <w:b w:val="0"/>
-          <w:i w:val="0"/>
+          <w:bCs w:val="0"/>
+          <w:i w:val="0"/>
+          <w:iCs w:val="0"/>
           <w:smallCaps w:val="0"/>
           <w:strike w:val="0"/>
           <w:color w:val="000000"/>
@@ -185,7 +199,9 @@
         <w:rPr>
           <w:rFonts w:ascii="Times New Roman" w:cs="Times New Roman" w:eastAsia="Times New Roman" w:hAnsi="Times New Roman"/>
           <w:b w:val="0"/>
-          <w:i w:val="0"/>
+          <w:bCs w:val="0"/>
+          <w:i w:val="0"/>
+          <w:iCs w:val="0"/>
           <w:smallCaps w:val="0"/>
           <w:strike w:val="0"/>
           <w:color w:val="000000"/>
@@ -219,7 +235,9 @@
         <w:rPr>
           <w:rFonts w:ascii="Times New Roman" w:cs="Times New Roman" w:eastAsia="Times New Roman" w:hAnsi="Times New Roman"/>
           <w:b w:val="0"/>
-          <w:i w:val="0"/>
+          <w:bCs w:val="0"/>
+          <w:i w:val="0"/>
+          <w:iCs w:val="0"/>
           <w:smallCaps w:val="0"/>
           <w:strike w:val="0"/>
           <w:color w:val="000000"/>
@@ -234,7 +252,9 @@
         <w:rPr>
           <w:rFonts w:ascii="Times New Roman" w:cs="Times New Roman" w:eastAsia="Times New Roman" w:hAnsi="Times New Roman"/>
           <w:b w:val="0"/>
-          <w:i w:val="0"/>
+          <w:bCs w:val="0"/>
+          <w:i w:val="0"/>
+          <w:iCs w:val="0"/>
           <w:smallCaps w:val="0"/>
           <w:strike w:val="0"/>
           <w:color w:val="000000"/>
@@ -373,6 +393,7 @@
       <w:r>
         <w:rPr>
           <w:b w:val="1"/>
+          <w:bCs w:val="1"/>
           <w:sz w:val="22"/>
           <w:szCs w:val="22"/>
           <w:rtl w:val="0"/>
@@ -431,7 +452,9 @@
         <w:rPr>
           <w:rFonts w:ascii="Times New Roman" w:cs="Times New Roman" w:eastAsia="Times New Roman" w:hAnsi="Times New Roman"/>
           <w:b w:val="0"/>
-          <w:i w:val="0"/>
+          <w:bCs w:val="0"/>
+          <w:i w:val="0"/>
+          <w:iCs w:val="0"/>
           <w:smallCaps w:val="0"/>
           <w:strike w:val="0"/>
           <w:color w:val="000000"/>
@@ -472,7 +495,9 @@
         <w:rPr>
           <w:rFonts w:ascii="Times New Roman" w:cs="Times New Roman" w:eastAsia="Times New Roman" w:hAnsi="Times New Roman"/>
           <w:b w:val="0"/>
-          <w:i w:val="0"/>
+          <w:bCs w:val="0"/>
+          <w:i w:val="0"/>
+          <w:iCs w:val="0"/>
           <w:smallCaps w:val="1"/>
           <w:strike w:val="0"/>
           <w:color w:val="000000"/>
@@ -487,7 +512,9 @@
         <w:rPr>
           <w:rFonts w:ascii="Times New Roman" w:cs="Times New Roman" w:eastAsia="Times New Roman" w:hAnsi="Times New Roman"/>
           <w:b w:val="0"/>
-          <w:i w:val="0"/>
+          <w:bCs w:val="0"/>
+          <w:i w:val="0"/>
+          <w:iCs w:val="0"/>
           <w:smallCaps w:val="1"/>
           <w:strike w:val="0"/>
           <w:color w:val="000000"/>
@@ -504,7 +531,9 @@
         <w:rPr>
           <w:rFonts w:ascii="Times New Roman" w:cs="Times New Roman" w:eastAsia="Times New Roman" w:hAnsi="Times New Roman"/>
           <w:b w:val="0"/>
-          <w:i w:val="0"/>
+          <w:bCs w:val="0"/>
+          <w:i w:val="0"/>
+          <w:iCs w:val="0"/>
           <w:smallCaps w:val="0"/>
           <w:strike w:val="1"/>
           <w:color w:val="000000"/>
@@ -521,7 +550,9 @@
         <w:rPr>
           <w:rFonts w:ascii="Times New Roman" w:cs="Times New Roman" w:eastAsia="Times New Roman" w:hAnsi="Times New Roman"/>
           <w:b w:val="0"/>
-          <w:i w:val="0"/>
+          <w:bCs w:val="0"/>
+          <w:i w:val="0"/>
+          <w:iCs w:val="0"/>
           <w:smallCaps w:val="1"/>
           <w:strike w:val="0"/>
           <w:color w:val="000000"/>
@@ -538,7 +569,9 @@
         <w:rPr>
           <w:rFonts w:ascii="Times New Roman" w:cs="Times New Roman" w:eastAsia="Times New Roman" w:hAnsi="Times New Roman"/>
           <w:b w:val="0"/>
-          <w:i w:val="0"/>
+          <w:bCs w:val="0"/>
+          <w:i w:val="0"/>
+          <w:iCs w:val="0"/>
           <w:smallCaps w:val="0"/>
           <w:strike w:val="1"/>
           <w:color w:val="000000"/>
@@ -651,7 +684,9 @@
         <w:rPr>
           <w:rFonts w:ascii="Times New Roman" w:cs="Times New Roman" w:eastAsia="Times New Roman" w:hAnsi="Times New Roman"/>
           <w:b w:val="0"/>
-          <w:i w:val="0"/>
+          <w:bCs w:val="0"/>
+          <w:i w:val="0"/>
+          <w:iCs w:val="0"/>
           <w:smallCaps w:val="1"/>
           <w:strike w:val="0"/>
           <w:color w:val="000000"/>
@@ -666,7 +701,9 @@
         <w:rPr>
           <w:rFonts w:ascii="Times New Roman" w:cs="Times New Roman" w:eastAsia="Times New Roman" w:hAnsi="Times New Roman"/>
           <w:b w:val="0"/>
-          <w:i w:val="0"/>
+          <w:bCs w:val="0"/>
+          <w:i w:val="0"/>
+          <w:iCs w:val="0"/>
           <w:smallCaps w:val="1"/>
           <w:strike w:val="0"/>
           <w:color w:val="000000"/>
@@ -703,7 +740,9 @@
         <w:rPr>
           <w:rFonts w:ascii="Times New Roman" w:cs="Times New Roman" w:eastAsia="Times New Roman" w:hAnsi="Times New Roman"/>
           <w:b w:val="0"/>
-          <w:i w:val="0"/>
+          <w:bCs w:val="0"/>
+          <w:i w:val="0"/>
+          <w:iCs w:val="0"/>
           <w:smallCaps w:val="1"/>
           <w:strike w:val="0"/>
           <w:color w:val="000000"/>
@@ -720,7 +759,9 @@
         <w:rPr>
           <w:rFonts w:ascii="Times New Roman" w:cs="Times New Roman" w:eastAsia="Times New Roman" w:hAnsi="Times New Roman"/>
           <w:b w:val="0"/>
-          <w:i w:val="0"/>
+          <w:bCs w:val="0"/>
+          <w:i w:val="0"/>
+          <w:iCs w:val="0"/>
           <w:smallCaps w:val="0"/>
           <w:strike w:val="1"/>
           <w:color w:val="000000"/>
@@ -759,22 +800,26 @@
         <w:rPr>
           <w:rFonts w:ascii="Times New Roman" w:cs="Times New Roman" w:eastAsia="Times New Roman" w:hAnsi="Times New Roman"/>
           <w:b w:val="0"/>
-          <w:i w:val="0"/>
-          <w:smallCaps w:val="0"/>
-          <w:strike w:val="0"/>
-          <w:color w:val="000000"/>
-          <w:sz w:val="24"/>
-          <w:szCs w:val="24"/>
-          <w:u w:val="none"/>
-          <w:shd w:fill="auto" w:val="clear"/>
-          <w:vertAlign w:val="baseline"/>
-        </w:rPr>
-      </w:pPr>
-      <w:r>
-        <w:rPr>
-          <w:rFonts w:ascii="Times New Roman" w:cs="Times New Roman" w:eastAsia="Times New Roman" w:hAnsi="Times New Roman"/>
-          <w:b w:val="0"/>
-          <w:i w:val="0"/>
+          <w:bCs w:val="0"/>
+          <w:i w:val="0"/>
+          <w:iCs w:val="0"/>
+          <w:smallCaps w:val="0"/>
+          <w:strike w:val="0"/>
+          <w:color w:val="000000"/>
+          <w:sz w:val="24"/>
+          <w:szCs w:val="24"/>
+          <w:u w:val="none"/>
+          <w:shd w:fill="auto" w:val="clear"/>
+          <w:vertAlign w:val="baseline"/>
+        </w:rPr>
+      </w:pPr>
+      <w:r>
+        <w:rPr>
+          <w:rFonts w:ascii="Times New Roman" w:cs="Times New Roman" w:eastAsia="Times New Roman" w:hAnsi="Times New Roman"/>
+          <w:b w:val="0"/>
+          <w:bCs w:val="0"/>
+          <w:i w:val="0"/>
+          <w:iCs w:val="0"/>
           <w:smallCaps w:val="0"/>
           <w:strike w:val="0"/>
           <w:color w:val="000000"/>
@@ -812,7 +857,9 @@
         <w:rPr>
           <w:rFonts w:ascii="Times New Roman" w:cs="Times New Roman" w:eastAsia="Times New Roman" w:hAnsi="Times New Roman"/>
           <w:b w:val="0"/>
-          <w:i w:val="0"/>
+          <w:bCs w:val="0"/>
+          <w:i w:val="0"/>
+          <w:iCs w:val="0"/>
           <w:smallCaps w:val="0"/>
           <w:strike w:val="1"/>
           <w:color w:val="000000"/>
@@ -827,7 +874,9 @@
         <w:rPr>
           <w:rFonts w:ascii="Times New Roman" w:cs="Times New Roman" w:eastAsia="Times New Roman" w:hAnsi="Times New Roman"/>
           <w:b w:val="0"/>
-          <w:i w:val="0"/>
+          <w:bCs w:val="0"/>
+          <w:i w:val="0"/>
+          <w:iCs w:val="0"/>
           <w:smallCaps w:val="1"/>
           <w:strike w:val="0"/>
           <w:color w:val="000000"/>
@@ -844,7 +893,9 @@
         <w:rPr>
           <w:rFonts w:ascii="Times New Roman" w:cs="Times New Roman" w:eastAsia="Times New Roman" w:hAnsi="Times New Roman"/>
           <w:b w:val="0"/>
-          <w:i w:val="0"/>
+          <w:bCs w:val="0"/>
+          <w:i w:val="0"/>
+          <w:iCs w:val="0"/>
           <w:smallCaps w:val="0"/>
           <w:strike w:val="1"/>
           <w:color w:val="000000"/>
@@ -861,7 +912,9 @@
         <w:rPr>
           <w:rFonts w:ascii="Times New Roman" w:cs="Times New Roman" w:eastAsia="Times New Roman" w:hAnsi="Times New Roman"/>
           <w:b w:val="0"/>
-          <w:i w:val="0"/>
+          <w:bCs w:val="0"/>
+          <w:i w:val="0"/>
+          <w:iCs w:val="0"/>
           <w:smallCaps w:val="1"/>
           <w:strike w:val="0"/>
           <w:color w:val="000000"/>
@@ -878,7 +931,9 @@
         <w:rPr>
           <w:rFonts w:ascii="Times New Roman" w:cs="Times New Roman" w:eastAsia="Times New Roman" w:hAnsi="Times New Roman"/>
           <w:b w:val="0"/>
-          <w:i w:val="0"/>
+          <w:bCs w:val="0"/>
+          <w:i w:val="0"/>
+          <w:iCs w:val="0"/>
           <w:smallCaps w:val="0"/>
           <w:strike w:val="1"/>
           <w:color w:val="000000"/>
@@ -928,7 +983,7 @@
     <w:sdt>
       <w:sdtPr>
         <w:lock w:val="contentLocked"/>
-        <w:id w:val="200778725"/>
+        <w:id w:val="-1158328743"/>
         <w:tag w:val="goog_rdk_0"/>
       </w:sdtPr>
       <w:sdtContent>
@@ -1577,6 +1632,71 @@
               </w:p>
             </w:tc>
           </w:tr>
+          <w:tr>
+            <w:trPr>
+              <w:cantSplit w:val="0"/>
+              <w:tblHeader w:val="0"/>
+            </w:trPr>
+            <w:tc>
+              <w:tcPr>
+                <w:shd w:fill="auto" w:val="clear"/>
+                <w:tcMar>
+                  <w:top w:w="100.0" w:type="dxa"/>
+                  <w:left w:w="100.0" w:type="dxa"/>
+                  <w:bottom w:w="100.0" w:type="dxa"/>
+                  <w:right w:w="100.0" w:type="dxa"/>
+                </w:tcMar>
+                <w:vAlign w:val="top"/>
+              </w:tcPr>
+              <w:p>
+                <w:pPr>
+                  <w:numPr>
+                    <w:ilvl w:val="1"/>
+                    <w:numId w:val="9"/>
+                  </w:numPr>
+                  <w:ind w:left="1440" w:hanging="360"/>
+                </w:pPr>
+                <w:r>
+                  <w:rPr>
+                    <w:rtl w:val="0"/>
+                  </w:rPr>
+                  <w:t xml:space="preserve">Redis</w:t>
+                  <w:tab/>
+                  <w:tab/>
+                  <w:tab/>
+                  <w:tab/>
+                  <w:t xml:space="preserve"> </w:t>
+                </w:r>
+              </w:p>
+            </w:tc>
+            <w:tc>
+              <w:tcPr>
+                <w:shd w:fill="auto" w:val="clear"/>
+                <w:tcMar>
+                  <w:top w:w="100.0" w:type="dxa"/>
+                  <w:left w:w="100.0" w:type="dxa"/>
+                  <w:bottom w:w="100.0" w:type="dxa"/>
+                  <w:right w:w="100.0" w:type="dxa"/>
+                </w:tcMar>
+                <w:vAlign w:val="top"/>
+              </w:tcPr>
+              <w:p>
+                <w:pPr>
+                  <w:numPr>
+                    <w:ilvl w:val="1"/>
+                    <w:numId w:val="9"/>
+                  </w:numPr>
+                  <w:ind w:left="1440" w:hanging="360"/>
+                </w:pPr>
+                <w:r>
+                  <w:rPr>
+                    <w:rtl w:val="0"/>
+                  </w:rPr>
+                  <w:t xml:space="preserve">MeiliSearch</w:t>
+                </w:r>
+              </w:p>
+            </w:tc>
+          </w:tr>
         </w:tbl>
       </w:sdtContent>
     </w:sdt>
@@ -1604,7 +1724,9 @@
         <w:rPr>
           <w:rFonts w:ascii="Times New Roman" w:cs="Times New Roman" w:eastAsia="Times New Roman" w:hAnsi="Times New Roman"/>
           <w:b w:val="0"/>
-          <w:i w:val="0"/>
+          <w:bCs w:val="0"/>
+          <w:i w:val="0"/>
+          <w:iCs w:val="0"/>
           <w:smallCaps w:val="1"/>
           <w:strike w:val="0"/>
           <w:color w:val="000000"/>
@@ -1619,7 +1741,9 @@
         <w:rPr>
           <w:rFonts w:ascii="Times New Roman" w:cs="Times New Roman" w:eastAsia="Times New Roman" w:hAnsi="Times New Roman"/>
           <w:b w:val="0"/>
-          <w:i w:val="0"/>
+          <w:bCs w:val="0"/>
+          <w:i w:val="0"/>
+          <w:iCs w:val="0"/>
           <w:smallCaps w:val="1"/>
           <w:strike w:val="0"/>
           <w:color w:val="000000"/>
@@ -1636,7 +1760,9 @@
         <w:rPr>
           <w:rFonts w:ascii="Times New Roman" w:cs="Times New Roman" w:eastAsia="Times New Roman" w:hAnsi="Times New Roman"/>
           <w:b w:val="0"/>
-          <w:i w:val="0"/>
+          <w:bCs w:val="0"/>
+          <w:i w:val="0"/>
+          <w:iCs w:val="0"/>
           <w:smallCaps w:val="0"/>
           <w:strike w:val="1"/>
           <w:color w:val="000000"/>
@@ -1653,7 +1779,9 @@
         <w:rPr>
           <w:rFonts w:ascii="Times New Roman" w:cs="Times New Roman" w:eastAsia="Times New Roman" w:hAnsi="Times New Roman"/>
           <w:b w:val="0"/>
-          <w:i w:val="0"/>
+          <w:bCs w:val="0"/>
+          <w:i w:val="0"/>
+          <w:iCs w:val="0"/>
           <w:smallCaps w:val="1"/>
           <w:strike w:val="0"/>
           <w:color w:val="000000"/>
@@ -1670,7 +1798,9 @@
         <w:rPr>
           <w:rFonts w:ascii="Times New Roman" w:cs="Times New Roman" w:eastAsia="Times New Roman" w:hAnsi="Times New Roman"/>
           <w:b w:val="0"/>
-          <w:i w:val="0"/>
+          <w:bCs w:val="0"/>
+          <w:i w:val="0"/>
+          <w:iCs w:val="0"/>
           <w:smallCaps w:val="0"/>
           <w:strike w:val="1"/>
           <w:color w:val="000000"/>
@@ -1709,7 +1839,9 @@
         <w:rPr>
           <w:rFonts w:ascii="Times New Roman" w:cs="Times New Roman" w:eastAsia="Times New Roman" w:hAnsi="Times New Roman"/>
           <w:b w:val="0"/>
-          <w:i w:val="0"/>
+          <w:bCs w:val="0"/>
+          <w:i w:val="0"/>
+          <w:iCs w:val="0"/>
           <w:smallCaps w:val="0"/>
           <w:strike w:val="0"/>
           <w:color w:val="000000"/>
@@ -1724,7 +1856,9 @@
         <w:rPr>
           <w:rFonts w:ascii="Times New Roman" w:cs="Times New Roman" w:eastAsia="Times New Roman" w:hAnsi="Times New Roman"/>
           <w:b w:val="1"/>
-          <w:i w:val="0"/>
+          <w:bCs w:val="1"/>
+          <w:i w:val="0"/>
+          <w:iCs w:val="0"/>
           <w:smallCaps w:val="0"/>
           <w:strike w:val="0"/>
           <w:color w:val="000000"/>
@@ -1741,7 +1875,9 @@
         <w:rPr>
           <w:rFonts w:ascii="Times New Roman" w:cs="Times New Roman" w:eastAsia="Times New Roman" w:hAnsi="Times New Roman"/>
           <w:b w:val="0"/>
-          <w:i w:val="0"/>
+          <w:bCs w:val="0"/>
+          <w:i w:val="0"/>
+          <w:iCs w:val="0"/>
           <w:smallCaps w:val="0"/>
           <w:strike w:val="0"/>
           <w:color w:val="000000"/>
@@ -1786,7 +1922,9 @@
         <w:rPr>
           <w:rFonts w:ascii="Times New Roman" w:cs="Times New Roman" w:eastAsia="Times New Roman" w:hAnsi="Times New Roman"/>
           <w:b w:val="0"/>
-          <w:i w:val="0"/>
+          <w:bCs w:val="0"/>
+          <w:i w:val="0"/>
+          <w:iCs w:val="0"/>
           <w:smallCaps w:val="0"/>
           <w:strike w:val="0"/>
           <w:color w:val="000000"/>
@@ -1801,7 +1939,9 @@
         <w:rPr>
           <w:rFonts w:ascii="Times New Roman" w:cs="Times New Roman" w:eastAsia="Times New Roman" w:hAnsi="Times New Roman"/>
           <w:b w:val="1"/>
-          <w:i w:val="0"/>
+          <w:bCs w:val="1"/>
+          <w:i w:val="0"/>
+          <w:iCs w:val="0"/>
           <w:smallCaps w:val="0"/>
           <w:strike w:val="0"/>
           <w:color w:val="000000"/>
@@ -1818,7 +1958,9 @@
         <w:rPr>
           <w:rFonts w:ascii="Times New Roman" w:cs="Times New Roman" w:eastAsia="Times New Roman" w:hAnsi="Times New Roman"/>
           <w:b w:val="0"/>
-          <w:i w:val="0"/>
+          <w:bCs w:val="0"/>
+          <w:i w:val="0"/>
+          <w:iCs w:val="0"/>
           <w:smallCaps w:val="0"/>
           <w:strike w:val="0"/>
           <w:color w:val="000000"/>
@@ -1856,22 +1998,26 @@
         <w:rPr>
           <w:rFonts w:ascii="Times New Roman" w:cs="Times New Roman" w:eastAsia="Times New Roman" w:hAnsi="Times New Roman"/>
           <w:b w:val="0"/>
-          <w:i w:val="0"/>
-          <w:smallCaps w:val="0"/>
-          <w:strike w:val="0"/>
-          <w:color w:val="000000"/>
-          <w:sz w:val="24"/>
-          <w:szCs w:val="24"/>
-          <w:u w:val="none"/>
-          <w:shd w:fill="auto" w:val="clear"/>
-          <w:vertAlign w:val="baseline"/>
-        </w:rPr>
-      </w:pPr>
-      <w:r>
-        <w:rPr>
-          <w:rFonts w:ascii="Times New Roman" w:cs="Times New Roman" w:eastAsia="Times New Roman" w:hAnsi="Times New Roman"/>
-          <w:b w:val="0"/>
-          <w:i w:val="0"/>
+          <w:bCs w:val="0"/>
+          <w:i w:val="0"/>
+          <w:iCs w:val="0"/>
+          <w:smallCaps w:val="0"/>
+          <w:strike w:val="0"/>
+          <w:color w:val="000000"/>
+          <w:sz w:val="24"/>
+          <w:szCs w:val="24"/>
+          <w:u w:val="none"/>
+          <w:shd w:fill="auto" w:val="clear"/>
+          <w:vertAlign w:val="baseline"/>
+        </w:rPr>
+      </w:pPr>
+      <w:r>
+        <w:rPr>
+          <w:rFonts w:ascii="Times New Roman" w:cs="Times New Roman" w:eastAsia="Times New Roman" w:hAnsi="Times New Roman"/>
+          <w:b w:val="0"/>
+          <w:bCs w:val="0"/>
+          <w:i w:val="0"/>
+          <w:iCs w:val="0"/>
           <w:smallCaps w:val="0"/>
           <w:strike w:val="0"/>
           <w:color w:val="000000"/>
@@ -1909,22 +2055,26 @@
         <w:rPr>
           <w:rFonts w:ascii="Times New Roman" w:cs="Times New Roman" w:eastAsia="Times New Roman" w:hAnsi="Times New Roman"/>
           <w:b w:val="0"/>
-          <w:i w:val="0"/>
-          <w:smallCaps w:val="0"/>
-          <w:strike w:val="0"/>
-          <w:color w:val="000000"/>
-          <w:sz w:val="24"/>
-          <w:szCs w:val="24"/>
-          <w:u w:val="none"/>
-          <w:shd w:fill="auto" w:val="clear"/>
-          <w:vertAlign w:val="baseline"/>
-        </w:rPr>
-      </w:pPr>
-      <w:r>
-        <w:rPr>
-          <w:rFonts w:ascii="Times New Roman" w:cs="Times New Roman" w:eastAsia="Times New Roman" w:hAnsi="Times New Roman"/>
-          <w:b w:val="0"/>
-          <w:i w:val="0"/>
+          <w:bCs w:val="0"/>
+          <w:i w:val="0"/>
+          <w:iCs w:val="0"/>
+          <w:smallCaps w:val="0"/>
+          <w:strike w:val="0"/>
+          <w:color w:val="000000"/>
+          <w:sz w:val="24"/>
+          <w:szCs w:val="24"/>
+          <w:u w:val="none"/>
+          <w:shd w:fill="auto" w:val="clear"/>
+          <w:vertAlign w:val="baseline"/>
+        </w:rPr>
+      </w:pPr>
+      <w:r>
+        <w:rPr>
+          <w:rFonts w:ascii="Times New Roman" w:cs="Times New Roman" w:eastAsia="Times New Roman" w:hAnsi="Times New Roman"/>
+          <w:b w:val="0"/>
+          <w:bCs w:val="0"/>
+          <w:i w:val="0"/>
+          <w:iCs w:val="0"/>
           <w:smallCaps w:val="0"/>
           <w:strike w:val="0"/>
           <w:color w:val="000000"/>
@@ -1962,22 +2112,26 @@
         <w:rPr>
           <w:rFonts w:ascii="Times New Roman" w:cs="Times New Roman" w:eastAsia="Times New Roman" w:hAnsi="Times New Roman"/>
           <w:b w:val="0"/>
-          <w:i w:val="0"/>
-          <w:smallCaps w:val="0"/>
-          <w:strike w:val="0"/>
-          <w:color w:val="000000"/>
-          <w:sz w:val="24"/>
-          <w:szCs w:val="24"/>
-          <w:u w:val="none"/>
-          <w:shd w:fill="auto" w:val="clear"/>
-          <w:vertAlign w:val="baseline"/>
-        </w:rPr>
-      </w:pPr>
-      <w:r>
-        <w:rPr>
-          <w:rFonts w:ascii="Times New Roman" w:cs="Times New Roman" w:eastAsia="Times New Roman" w:hAnsi="Times New Roman"/>
-          <w:b w:val="0"/>
-          <w:i w:val="0"/>
+          <w:bCs w:val="0"/>
+          <w:i w:val="0"/>
+          <w:iCs w:val="0"/>
+          <w:smallCaps w:val="0"/>
+          <w:strike w:val="0"/>
+          <w:color w:val="000000"/>
+          <w:sz w:val="24"/>
+          <w:szCs w:val="24"/>
+          <w:u w:val="none"/>
+          <w:shd w:fill="auto" w:val="clear"/>
+          <w:vertAlign w:val="baseline"/>
+        </w:rPr>
+      </w:pPr>
+      <w:r>
+        <w:rPr>
+          <w:rFonts w:ascii="Times New Roman" w:cs="Times New Roman" w:eastAsia="Times New Roman" w:hAnsi="Times New Roman"/>
+          <w:b w:val="0"/>
+          <w:bCs w:val="0"/>
+          <w:i w:val="0"/>
+          <w:iCs w:val="0"/>
           <w:smallCaps w:val="0"/>
           <w:strike w:val="0"/>
           <w:color w:val="000000"/>
@@ -2015,22 +2169,26 @@
         <w:rPr>
           <w:rFonts w:ascii="Times New Roman" w:cs="Times New Roman" w:eastAsia="Times New Roman" w:hAnsi="Times New Roman"/>
           <w:b w:val="0"/>
-          <w:i w:val="0"/>
-          <w:smallCaps w:val="0"/>
-          <w:strike w:val="0"/>
-          <w:color w:val="000000"/>
-          <w:sz w:val="24"/>
-          <w:szCs w:val="24"/>
-          <w:u w:val="none"/>
-          <w:shd w:fill="auto" w:val="clear"/>
-          <w:vertAlign w:val="baseline"/>
-        </w:rPr>
-      </w:pPr>
-      <w:r>
-        <w:rPr>
-          <w:rFonts w:ascii="Times New Roman" w:cs="Times New Roman" w:eastAsia="Times New Roman" w:hAnsi="Times New Roman"/>
-          <w:b w:val="0"/>
-          <w:i w:val="0"/>
+          <w:bCs w:val="0"/>
+          <w:i w:val="0"/>
+          <w:iCs w:val="0"/>
+          <w:smallCaps w:val="0"/>
+          <w:strike w:val="0"/>
+          <w:color w:val="000000"/>
+          <w:sz w:val="24"/>
+          <w:szCs w:val="24"/>
+          <w:u w:val="none"/>
+          <w:shd w:fill="auto" w:val="clear"/>
+          <w:vertAlign w:val="baseline"/>
+        </w:rPr>
+      </w:pPr>
+      <w:r>
+        <w:rPr>
+          <w:rFonts w:ascii="Times New Roman" w:cs="Times New Roman" w:eastAsia="Times New Roman" w:hAnsi="Times New Roman"/>
+          <w:b w:val="0"/>
+          <w:bCs w:val="0"/>
+          <w:i w:val="0"/>
+          <w:iCs w:val="0"/>
           <w:smallCaps w:val="0"/>
           <w:strike w:val="0"/>
           <w:color w:val="000000"/>
@@ -2068,22 +2226,26 @@
         <w:rPr>
           <w:rFonts w:ascii="Times New Roman" w:cs="Times New Roman" w:eastAsia="Times New Roman" w:hAnsi="Times New Roman"/>
           <w:b w:val="0"/>
-          <w:i w:val="0"/>
-          <w:smallCaps w:val="0"/>
-          <w:strike w:val="0"/>
-          <w:color w:val="000000"/>
-          <w:sz w:val="24"/>
-          <w:szCs w:val="24"/>
-          <w:u w:val="none"/>
-          <w:shd w:fill="auto" w:val="clear"/>
-          <w:vertAlign w:val="baseline"/>
-        </w:rPr>
-      </w:pPr>
-      <w:r>
-        <w:rPr>
-          <w:rFonts w:ascii="Times New Roman" w:cs="Times New Roman" w:eastAsia="Times New Roman" w:hAnsi="Times New Roman"/>
-          <w:b w:val="0"/>
-          <w:i w:val="0"/>
+          <w:bCs w:val="0"/>
+          <w:i w:val="0"/>
+          <w:iCs w:val="0"/>
+          <w:smallCaps w:val="0"/>
+          <w:strike w:val="0"/>
+          <w:color w:val="000000"/>
+          <w:sz w:val="24"/>
+          <w:szCs w:val="24"/>
+          <w:u w:val="none"/>
+          <w:shd w:fill="auto" w:val="clear"/>
+          <w:vertAlign w:val="baseline"/>
+        </w:rPr>
+      </w:pPr>
+      <w:r>
+        <w:rPr>
+          <w:rFonts w:ascii="Times New Roman" w:cs="Times New Roman" w:eastAsia="Times New Roman" w:hAnsi="Times New Roman"/>
+          <w:b w:val="0"/>
+          <w:bCs w:val="0"/>
+          <w:i w:val="0"/>
+          <w:iCs w:val="0"/>
           <w:smallCaps w:val="0"/>
           <w:strike w:val="0"/>
           <w:color w:val="000000"/>
@@ -2121,22 +2283,26 @@
         <w:rPr>
           <w:rFonts w:ascii="Times New Roman" w:cs="Times New Roman" w:eastAsia="Times New Roman" w:hAnsi="Times New Roman"/>
           <w:b w:val="0"/>
-          <w:i w:val="0"/>
-          <w:smallCaps w:val="0"/>
-          <w:strike w:val="0"/>
-          <w:color w:val="000000"/>
-          <w:sz w:val="24"/>
-          <w:szCs w:val="24"/>
-          <w:u w:val="none"/>
-          <w:shd w:fill="auto" w:val="clear"/>
-          <w:vertAlign w:val="baseline"/>
-        </w:rPr>
-      </w:pPr>
-      <w:r>
-        <w:rPr>
-          <w:rFonts w:ascii="Times New Roman" w:cs="Times New Roman" w:eastAsia="Times New Roman" w:hAnsi="Times New Roman"/>
-          <w:b w:val="0"/>
-          <w:i w:val="0"/>
+          <w:bCs w:val="0"/>
+          <w:i w:val="0"/>
+          <w:iCs w:val="0"/>
+          <w:smallCaps w:val="0"/>
+          <w:strike w:val="0"/>
+          <w:color w:val="000000"/>
+          <w:sz w:val="24"/>
+          <w:szCs w:val="24"/>
+          <w:u w:val="none"/>
+          <w:shd w:fill="auto" w:val="clear"/>
+          <w:vertAlign w:val="baseline"/>
+        </w:rPr>
+      </w:pPr>
+      <w:r>
+        <w:rPr>
+          <w:rFonts w:ascii="Times New Roman" w:cs="Times New Roman" w:eastAsia="Times New Roman" w:hAnsi="Times New Roman"/>
+          <w:b w:val="0"/>
+          <w:bCs w:val="0"/>
+          <w:i w:val="0"/>
+          <w:iCs w:val="0"/>
           <w:smallCaps w:val="0"/>
           <w:strike w:val="0"/>
           <w:color w:val="000000"/>
@@ -2174,22 +2340,26 @@
         <w:rPr>
           <w:rFonts w:ascii="Times New Roman" w:cs="Times New Roman" w:eastAsia="Times New Roman" w:hAnsi="Times New Roman"/>
           <w:b w:val="0"/>
-          <w:i w:val="0"/>
-          <w:smallCaps w:val="0"/>
-          <w:strike w:val="0"/>
-          <w:color w:val="000000"/>
-          <w:sz w:val="24"/>
-          <w:szCs w:val="24"/>
-          <w:u w:val="none"/>
-          <w:shd w:fill="auto" w:val="clear"/>
-          <w:vertAlign w:val="baseline"/>
-        </w:rPr>
-      </w:pPr>
-      <w:r>
-        <w:rPr>
-          <w:rFonts w:ascii="Times New Roman" w:cs="Times New Roman" w:eastAsia="Times New Roman" w:hAnsi="Times New Roman"/>
-          <w:b w:val="0"/>
-          <w:i w:val="0"/>
+          <w:bCs w:val="0"/>
+          <w:i w:val="0"/>
+          <w:iCs w:val="0"/>
+          <w:smallCaps w:val="0"/>
+          <w:strike w:val="0"/>
+          <w:color w:val="000000"/>
+          <w:sz w:val="24"/>
+          <w:szCs w:val="24"/>
+          <w:u w:val="none"/>
+          <w:shd w:fill="auto" w:val="clear"/>
+          <w:vertAlign w:val="baseline"/>
+        </w:rPr>
+      </w:pPr>
+      <w:r>
+        <w:rPr>
+          <w:rFonts w:ascii="Times New Roman" w:cs="Times New Roman" w:eastAsia="Times New Roman" w:hAnsi="Times New Roman"/>
+          <w:b w:val="0"/>
+          <w:bCs w:val="0"/>
+          <w:i w:val="0"/>
+          <w:iCs w:val="0"/>
           <w:smallCaps w:val="0"/>
           <w:strike w:val="0"/>
           <w:color w:val="000000"/>
@@ -2227,22 +2397,26 @@
         <w:rPr>
           <w:rFonts w:ascii="Times New Roman" w:cs="Times New Roman" w:eastAsia="Times New Roman" w:hAnsi="Times New Roman"/>
           <w:b w:val="0"/>
-          <w:i w:val="0"/>
-          <w:smallCaps w:val="0"/>
-          <w:strike w:val="0"/>
-          <w:color w:val="000000"/>
-          <w:sz w:val="24"/>
-          <w:szCs w:val="24"/>
-          <w:u w:val="none"/>
-          <w:shd w:fill="auto" w:val="clear"/>
-          <w:vertAlign w:val="baseline"/>
-        </w:rPr>
-      </w:pPr>
-      <w:r>
-        <w:rPr>
-          <w:rFonts w:ascii="Times New Roman" w:cs="Times New Roman" w:eastAsia="Times New Roman" w:hAnsi="Times New Roman"/>
-          <w:b w:val="0"/>
-          <w:i w:val="0"/>
+          <w:bCs w:val="0"/>
+          <w:i w:val="0"/>
+          <w:iCs w:val="0"/>
+          <w:smallCaps w:val="0"/>
+          <w:strike w:val="0"/>
+          <w:color w:val="000000"/>
+          <w:sz w:val="24"/>
+          <w:szCs w:val="24"/>
+          <w:u w:val="none"/>
+          <w:shd w:fill="auto" w:val="clear"/>
+          <w:vertAlign w:val="baseline"/>
+        </w:rPr>
+      </w:pPr>
+      <w:r>
+        <w:rPr>
+          <w:rFonts w:ascii="Times New Roman" w:cs="Times New Roman" w:eastAsia="Times New Roman" w:hAnsi="Times New Roman"/>
+          <w:b w:val="0"/>
+          <w:bCs w:val="0"/>
+          <w:i w:val="0"/>
+          <w:iCs w:val="0"/>
           <w:smallCaps w:val="0"/>
           <w:strike w:val="0"/>
           <w:color w:val="000000"/>
@@ -2280,22 +2454,26 @@
         <w:rPr>
           <w:rFonts w:ascii="Times New Roman" w:cs="Times New Roman" w:eastAsia="Times New Roman" w:hAnsi="Times New Roman"/>
           <w:b w:val="0"/>
-          <w:i w:val="0"/>
-          <w:smallCaps w:val="0"/>
-          <w:strike w:val="0"/>
-          <w:color w:val="000000"/>
-          <w:sz w:val="24"/>
-          <w:szCs w:val="24"/>
-          <w:u w:val="none"/>
-          <w:shd w:fill="auto" w:val="clear"/>
-          <w:vertAlign w:val="baseline"/>
-        </w:rPr>
-      </w:pPr>
-      <w:r>
-        <w:rPr>
-          <w:rFonts w:ascii="Times New Roman" w:cs="Times New Roman" w:eastAsia="Times New Roman" w:hAnsi="Times New Roman"/>
-          <w:b w:val="0"/>
-          <w:i w:val="0"/>
+          <w:bCs w:val="0"/>
+          <w:i w:val="0"/>
+          <w:iCs w:val="0"/>
+          <w:smallCaps w:val="0"/>
+          <w:strike w:val="0"/>
+          <w:color w:val="000000"/>
+          <w:sz w:val="24"/>
+          <w:szCs w:val="24"/>
+          <w:u w:val="none"/>
+          <w:shd w:fill="auto" w:val="clear"/>
+          <w:vertAlign w:val="baseline"/>
+        </w:rPr>
+      </w:pPr>
+      <w:r>
+        <w:rPr>
+          <w:rFonts w:ascii="Times New Roman" w:cs="Times New Roman" w:eastAsia="Times New Roman" w:hAnsi="Times New Roman"/>
+          <w:b w:val="0"/>
+          <w:bCs w:val="0"/>
+          <w:i w:val="0"/>
+          <w:iCs w:val="0"/>
           <w:smallCaps w:val="0"/>
           <w:strike w:val="0"/>
           <w:color w:val="000000"/>
@@ -2333,22 +2511,26 @@
         <w:rPr>
           <w:rFonts w:ascii="Times New Roman" w:cs="Times New Roman" w:eastAsia="Times New Roman" w:hAnsi="Times New Roman"/>
           <w:b w:val="0"/>
-          <w:i w:val="0"/>
-          <w:smallCaps w:val="0"/>
-          <w:strike w:val="0"/>
-          <w:color w:val="000000"/>
-          <w:sz w:val="24"/>
-          <w:szCs w:val="24"/>
-          <w:u w:val="none"/>
-          <w:shd w:fill="auto" w:val="clear"/>
-          <w:vertAlign w:val="baseline"/>
-        </w:rPr>
-      </w:pPr>
-      <w:r>
-        <w:rPr>
-          <w:rFonts w:ascii="Times New Roman" w:cs="Times New Roman" w:eastAsia="Times New Roman" w:hAnsi="Times New Roman"/>
-          <w:b w:val="0"/>
-          <w:i w:val="0"/>
+          <w:bCs w:val="0"/>
+          <w:i w:val="0"/>
+          <w:iCs w:val="0"/>
+          <w:smallCaps w:val="0"/>
+          <w:strike w:val="0"/>
+          <w:color w:val="000000"/>
+          <w:sz w:val="24"/>
+          <w:szCs w:val="24"/>
+          <w:u w:val="none"/>
+          <w:shd w:fill="auto" w:val="clear"/>
+          <w:vertAlign w:val="baseline"/>
+        </w:rPr>
+      </w:pPr>
+      <w:r>
+        <w:rPr>
+          <w:rFonts w:ascii="Times New Roman" w:cs="Times New Roman" w:eastAsia="Times New Roman" w:hAnsi="Times New Roman"/>
+          <w:b w:val="0"/>
+          <w:bCs w:val="0"/>
+          <w:i w:val="0"/>
+          <w:iCs w:val="0"/>
           <w:smallCaps w:val="0"/>
           <w:strike w:val="0"/>
           <w:color w:val="000000"/>
@@ -2386,22 +2568,26 @@
         <w:rPr>
           <w:rFonts w:ascii="Times New Roman" w:cs="Times New Roman" w:eastAsia="Times New Roman" w:hAnsi="Times New Roman"/>
           <w:b w:val="0"/>
-          <w:i w:val="0"/>
-          <w:smallCaps w:val="0"/>
-          <w:strike w:val="0"/>
-          <w:color w:val="000000"/>
-          <w:sz w:val="24"/>
-          <w:szCs w:val="24"/>
-          <w:u w:val="none"/>
-          <w:shd w:fill="auto" w:val="clear"/>
-          <w:vertAlign w:val="baseline"/>
-        </w:rPr>
-      </w:pPr>
-      <w:r>
-        <w:rPr>
-          <w:rFonts w:ascii="Times New Roman" w:cs="Times New Roman" w:eastAsia="Times New Roman" w:hAnsi="Times New Roman"/>
-          <w:b w:val="0"/>
-          <w:i w:val="0"/>
+          <w:bCs w:val="0"/>
+          <w:i w:val="0"/>
+          <w:iCs w:val="0"/>
+          <w:smallCaps w:val="0"/>
+          <w:strike w:val="0"/>
+          <w:color w:val="000000"/>
+          <w:sz w:val="24"/>
+          <w:szCs w:val="24"/>
+          <w:u w:val="none"/>
+          <w:shd w:fill="auto" w:val="clear"/>
+          <w:vertAlign w:val="baseline"/>
+        </w:rPr>
+      </w:pPr>
+      <w:r>
+        <w:rPr>
+          <w:rFonts w:ascii="Times New Roman" w:cs="Times New Roman" w:eastAsia="Times New Roman" w:hAnsi="Times New Roman"/>
+          <w:b w:val="0"/>
+          <w:bCs w:val="0"/>
+          <w:i w:val="0"/>
+          <w:iCs w:val="0"/>
           <w:smallCaps w:val="0"/>
           <w:strike w:val="0"/>
           <w:color w:val="000000"/>
@@ -2439,22 +2625,26 @@
         <w:rPr>
           <w:rFonts w:ascii="Times New Roman" w:cs="Times New Roman" w:eastAsia="Times New Roman" w:hAnsi="Times New Roman"/>
           <w:b w:val="0"/>
-          <w:i w:val="0"/>
-          <w:smallCaps w:val="0"/>
-          <w:strike w:val="0"/>
-          <w:color w:val="000000"/>
-          <w:sz w:val="24"/>
-          <w:szCs w:val="24"/>
-          <w:u w:val="none"/>
-          <w:shd w:fill="auto" w:val="clear"/>
-          <w:vertAlign w:val="baseline"/>
-        </w:rPr>
-      </w:pPr>
-      <w:r>
-        <w:rPr>
-          <w:rFonts w:ascii="Times New Roman" w:cs="Times New Roman" w:eastAsia="Times New Roman" w:hAnsi="Times New Roman"/>
-          <w:b w:val="0"/>
-          <w:i w:val="0"/>
+          <w:bCs w:val="0"/>
+          <w:i w:val="0"/>
+          <w:iCs w:val="0"/>
+          <w:smallCaps w:val="0"/>
+          <w:strike w:val="0"/>
+          <w:color w:val="000000"/>
+          <w:sz w:val="24"/>
+          <w:szCs w:val="24"/>
+          <w:u w:val="none"/>
+          <w:shd w:fill="auto" w:val="clear"/>
+          <w:vertAlign w:val="baseline"/>
+        </w:rPr>
+      </w:pPr>
+      <w:r>
+        <w:rPr>
+          <w:rFonts w:ascii="Times New Roman" w:cs="Times New Roman" w:eastAsia="Times New Roman" w:hAnsi="Times New Roman"/>
+          <w:b w:val="0"/>
+          <w:bCs w:val="0"/>
+          <w:i w:val="0"/>
+          <w:iCs w:val="0"/>
           <w:smallCaps w:val="0"/>
           <w:strike w:val="0"/>
           <w:color w:val="000000"/>
@@ -2492,22 +2682,26 @@
         <w:rPr>
           <w:rFonts w:ascii="Times New Roman" w:cs="Times New Roman" w:eastAsia="Times New Roman" w:hAnsi="Times New Roman"/>
           <w:b w:val="0"/>
-          <w:i w:val="0"/>
-          <w:smallCaps w:val="0"/>
-          <w:strike w:val="0"/>
-          <w:color w:val="000000"/>
-          <w:sz w:val="24"/>
-          <w:szCs w:val="24"/>
-          <w:u w:val="none"/>
-          <w:shd w:fill="auto" w:val="clear"/>
-          <w:vertAlign w:val="baseline"/>
-        </w:rPr>
-      </w:pPr>
-      <w:r>
-        <w:rPr>
-          <w:rFonts w:ascii="Times New Roman" w:cs="Times New Roman" w:eastAsia="Times New Roman" w:hAnsi="Times New Roman"/>
-          <w:b w:val="0"/>
-          <w:i w:val="0"/>
+          <w:bCs w:val="0"/>
+          <w:i w:val="0"/>
+          <w:iCs w:val="0"/>
+          <w:smallCaps w:val="0"/>
+          <w:strike w:val="0"/>
+          <w:color w:val="000000"/>
+          <w:sz w:val="24"/>
+          <w:szCs w:val="24"/>
+          <w:u w:val="none"/>
+          <w:shd w:fill="auto" w:val="clear"/>
+          <w:vertAlign w:val="baseline"/>
+        </w:rPr>
+      </w:pPr>
+      <w:r>
+        <w:rPr>
+          <w:rFonts w:ascii="Times New Roman" w:cs="Times New Roman" w:eastAsia="Times New Roman" w:hAnsi="Times New Roman"/>
+          <w:b w:val="0"/>
+          <w:bCs w:val="0"/>
+          <w:i w:val="0"/>
+          <w:iCs w:val="0"/>
           <w:smallCaps w:val="0"/>
           <w:strike w:val="0"/>
           <w:color w:val="000000"/>
@@ -2545,22 +2739,26 @@
         <w:rPr>
           <w:rFonts w:ascii="Times New Roman" w:cs="Times New Roman" w:eastAsia="Times New Roman" w:hAnsi="Times New Roman"/>
           <w:b w:val="0"/>
-          <w:i w:val="0"/>
-          <w:smallCaps w:val="0"/>
-          <w:strike w:val="0"/>
-          <w:color w:val="000000"/>
-          <w:sz w:val="24"/>
-          <w:szCs w:val="24"/>
-          <w:u w:val="none"/>
-          <w:shd w:fill="auto" w:val="clear"/>
-          <w:vertAlign w:val="baseline"/>
-        </w:rPr>
-      </w:pPr>
-      <w:r>
-        <w:rPr>
-          <w:rFonts w:ascii="Times New Roman" w:cs="Times New Roman" w:eastAsia="Times New Roman" w:hAnsi="Times New Roman"/>
-          <w:b w:val="0"/>
-          <w:i w:val="0"/>
+          <w:bCs w:val="0"/>
+          <w:i w:val="0"/>
+          <w:iCs w:val="0"/>
+          <w:smallCaps w:val="0"/>
+          <w:strike w:val="0"/>
+          <w:color w:val="000000"/>
+          <w:sz w:val="24"/>
+          <w:szCs w:val="24"/>
+          <w:u w:val="none"/>
+          <w:shd w:fill="auto" w:val="clear"/>
+          <w:vertAlign w:val="baseline"/>
+        </w:rPr>
+      </w:pPr>
+      <w:r>
+        <w:rPr>
+          <w:rFonts w:ascii="Times New Roman" w:cs="Times New Roman" w:eastAsia="Times New Roman" w:hAnsi="Times New Roman"/>
+          <w:b w:val="0"/>
+          <w:bCs w:val="0"/>
+          <w:i w:val="0"/>
+          <w:iCs w:val="0"/>
           <w:smallCaps w:val="0"/>
           <w:strike w:val="0"/>
           <w:color w:val="000000"/>
@@ -2598,22 +2796,26 @@
         <w:rPr>
           <w:rFonts w:ascii="Times New Roman" w:cs="Times New Roman" w:eastAsia="Times New Roman" w:hAnsi="Times New Roman"/>
           <w:b w:val="0"/>
-          <w:i w:val="0"/>
-          <w:smallCaps w:val="0"/>
-          <w:strike w:val="0"/>
-          <w:color w:val="000000"/>
-          <w:sz w:val="24"/>
-          <w:szCs w:val="24"/>
-          <w:u w:val="none"/>
-          <w:shd w:fill="auto" w:val="clear"/>
-          <w:vertAlign w:val="baseline"/>
-        </w:rPr>
-      </w:pPr>
-      <w:r>
-        <w:rPr>
-          <w:rFonts w:ascii="Times New Roman" w:cs="Times New Roman" w:eastAsia="Times New Roman" w:hAnsi="Times New Roman"/>
-          <w:b w:val="0"/>
-          <w:i w:val="0"/>
+          <w:bCs w:val="0"/>
+          <w:i w:val="0"/>
+          <w:iCs w:val="0"/>
+          <w:smallCaps w:val="0"/>
+          <w:strike w:val="0"/>
+          <w:color w:val="000000"/>
+          <w:sz w:val="24"/>
+          <w:szCs w:val="24"/>
+          <w:u w:val="none"/>
+          <w:shd w:fill="auto" w:val="clear"/>
+          <w:vertAlign w:val="baseline"/>
+        </w:rPr>
+      </w:pPr>
+      <w:r>
+        <w:rPr>
+          <w:rFonts w:ascii="Times New Roman" w:cs="Times New Roman" w:eastAsia="Times New Roman" w:hAnsi="Times New Roman"/>
+          <w:b w:val="0"/>
+          <w:bCs w:val="0"/>
+          <w:i w:val="0"/>
+          <w:iCs w:val="0"/>
           <w:smallCaps w:val="0"/>
           <w:strike w:val="0"/>
           <w:color w:val="000000"/>
@@ -2651,22 +2853,26 @@
         <w:rPr>
           <w:rFonts w:ascii="Times New Roman" w:cs="Times New Roman" w:eastAsia="Times New Roman" w:hAnsi="Times New Roman"/>
           <w:b w:val="0"/>
-          <w:i w:val="0"/>
-          <w:smallCaps w:val="0"/>
-          <w:strike w:val="0"/>
-          <w:color w:val="000000"/>
-          <w:sz w:val="24"/>
-          <w:szCs w:val="24"/>
-          <w:u w:val="none"/>
-          <w:shd w:fill="auto" w:val="clear"/>
-          <w:vertAlign w:val="baseline"/>
-        </w:rPr>
-      </w:pPr>
-      <w:r>
-        <w:rPr>
-          <w:rFonts w:ascii="Times New Roman" w:cs="Times New Roman" w:eastAsia="Times New Roman" w:hAnsi="Times New Roman"/>
-          <w:b w:val="0"/>
-          <w:i w:val="0"/>
+          <w:bCs w:val="0"/>
+          <w:i w:val="0"/>
+          <w:iCs w:val="0"/>
+          <w:smallCaps w:val="0"/>
+          <w:strike w:val="0"/>
+          <w:color w:val="000000"/>
+          <w:sz w:val="24"/>
+          <w:szCs w:val="24"/>
+          <w:u w:val="none"/>
+          <w:shd w:fill="auto" w:val="clear"/>
+          <w:vertAlign w:val="baseline"/>
+        </w:rPr>
+      </w:pPr>
+      <w:r>
+        <w:rPr>
+          <w:rFonts w:ascii="Times New Roman" w:cs="Times New Roman" w:eastAsia="Times New Roman" w:hAnsi="Times New Roman"/>
+          <w:b w:val="0"/>
+          <w:bCs w:val="0"/>
+          <w:i w:val="0"/>
+          <w:iCs w:val="0"/>
           <w:smallCaps w:val="0"/>
           <w:strike w:val="0"/>
           <w:color w:val="000000"/>
@@ -2704,22 +2910,26 @@
         <w:rPr>
           <w:rFonts w:ascii="Times New Roman" w:cs="Times New Roman" w:eastAsia="Times New Roman" w:hAnsi="Times New Roman"/>
           <w:b w:val="0"/>
-          <w:i w:val="0"/>
-          <w:smallCaps w:val="0"/>
-          <w:strike w:val="0"/>
-          <w:color w:val="000000"/>
-          <w:sz w:val="24"/>
-          <w:szCs w:val="24"/>
-          <w:u w:val="none"/>
-          <w:shd w:fill="auto" w:val="clear"/>
-          <w:vertAlign w:val="baseline"/>
-        </w:rPr>
-      </w:pPr>
-      <w:r>
-        <w:rPr>
-          <w:rFonts w:ascii="Times New Roman" w:cs="Times New Roman" w:eastAsia="Times New Roman" w:hAnsi="Times New Roman"/>
-          <w:b w:val="0"/>
-          <w:i w:val="0"/>
+          <w:bCs w:val="0"/>
+          <w:i w:val="0"/>
+          <w:iCs w:val="0"/>
+          <w:smallCaps w:val="0"/>
+          <w:strike w:val="0"/>
+          <w:color w:val="000000"/>
+          <w:sz w:val="24"/>
+          <w:szCs w:val="24"/>
+          <w:u w:val="none"/>
+          <w:shd w:fill="auto" w:val="clear"/>
+          <w:vertAlign w:val="baseline"/>
+        </w:rPr>
+      </w:pPr>
+      <w:r>
+        <w:rPr>
+          <w:rFonts w:ascii="Times New Roman" w:cs="Times New Roman" w:eastAsia="Times New Roman" w:hAnsi="Times New Roman"/>
+          <w:b w:val="0"/>
+          <w:bCs w:val="0"/>
+          <w:i w:val="0"/>
+          <w:iCs w:val="0"/>
           <w:smallCaps w:val="0"/>
           <w:strike w:val="0"/>
           <w:color w:val="000000"/>
@@ -2757,7 +2967,9 @@
         <w:rPr>
           <w:rFonts w:ascii="Times New Roman" w:cs="Times New Roman" w:eastAsia="Times New Roman" w:hAnsi="Times New Roman"/>
           <w:b w:val="0"/>
-          <w:i w:val="0"/>
+          <w:bCs w:val="0"/>
+          <w:i w:val="0"/>
+          <w:iCs w:val="0"/>
           <w:smallCaps w:val="1"/>
           <w:strike w:val="0"/>
           <w:color w:val="000000"/>
@@ -2772,7 +2984,9 @@
         <w:rPr>
           <w:rFonts w:ascii="Times New Roman" w:cs="Times New Roman" w:eastAsia="Times New Roman" w:hAnsi="Times New Roman"/>
           <w:b w:val="0"/>
-          <w:i w:val="0"/>
+          <w:bCs w:val="0"/>
+          <w:i w:val="0"/>
+          <w:iCs w:val="0"/>
           <w:smallCaps w:val="1"/>
           <w:strike w:val="0"/>
           <w:color w:val="000000"/>
@@ -2789,7 +3003,9 @@
         <w:rPr>
           <w:rFonts w:ascii="Times New Roman" w:cs="Times New Roman" w:eastAsia="Times New Roman" w:hAnsi="Times New Roman"/>
           <w:b w:val="0"/>
-          <w:i w:val="0"/>
+          <w:bCs w:val="0"/>
+          <w:i w:val="0"/>
+          <w:iCs w:val="0"/>
           <w:smallCaps w:val="0"/>
           <w:strike w:val="1"/>
           <w:color w:val="000000"/>
@@ -2806,7 +3022,9 @@
         <w:rPr>
           <w:rFonts w:ascii="Times New Roman" w:cs="Times New Roman" w:eastAsia="Times New Roman" w:hAnsi="Times New Roman"/>
           <w:b w:val="0"/>
-          <w:i w:val="0"/>
+          <w:bCs w:val="0"/>
+          <w:i w:val="0"/>
+          <w:iCs w:val="0"/>
           <w:smallCaps w:val="1"/>
           <w:strike w:val="0"/>
           <w:color w:val="000000"/>
@@ -2823,7 +3041,9 @@
         <w:rPr>
           <w:rFonts w:ascii="Times New Roman" w:cs="Times New Roman" w:eastAsia="Times New Roman" w:hAnsi="Times New Roman"/>
           <w:b w:val="0"/>
-          <w:i w:val="0"/>
+          <w:bCs w:val="0"/>
+          <w:i w:val="0"/>
+          <w:iCs w:val="0"/>
           <w:smallCaps w:val="0"/>
           <w:strike w:val="1"/>
           <w:color w:val="000000"/>
@@ -2862,7 +3082,9 @@
         <w:rPr>
           <w:rFonts w:ascii="Times New Roman" w:cs="Times New Roman" w:eastAsia="Times New Roman" w:hAnsi="Times New Roman"/>
           <w:b w:val="0"/>
-          <w:i w:val="0"/>
+          <w:bCs w:val="0"/>
+          <w:i w:val="0"/>
+          <w:iCs w:val="0"/>
           <w:smallCaps w:val="0"/>
           <w:strike w:val="0"/>
           <w:color w:val="000000"/>
@@ -2877,7 +3099,9 @@
         <w:rPr>
           <w:rFonts w:ascii="Times New Roman" w:cs="Times New Roman" w:eastAsia="Times New Roman" w:hAnsi="Times New Roman"/>
           <w:b w:val="1"/>
-          <w:i w:val="0"/>
+          <w:bCs w:val="1"/>
+          <w:i w:val="0"/>
+          <w:iCs w:val="0"/>
           <w:smallCaps w:val="0"/>
           <w:strike w:val="0"/>
           <w:color w:val="000000"/>
@@ -2894,7 +3118,9 @@
         <w:rPr>
           <w:rFonts w:ascii="Times New Roman" w:cs="Times New Roman" w:eastAsia="Times New Roman" w:hAnsi="Times New Roman"/>
           <w:b w:val="0"/>
-          <w:i w:val="0"/>
+          <w:bCs w:val="0"/>
+          <w:i w:val="0"/>
+          <w:iCs w:val="0"/>
           <w:smallCaps w:val="0"/>
           <w:strike w:val="0"/>
           <w:color w:val="000000"/>
@@ -2928,7 +3154,9 @@
         <w:rPr>
           <w:rFonts w:ascii="Times New Roman" w:cs="Times New Roman" w:eastAsia="Times New Roman" w:hAnsi="Times New Roman"/>
           <w:b w:val="0"/>
-          <w:i w:val="0"/>
+          <w:bCs w:val="0"/>
+          <w:i w:val="0"/>
+          <w:iCs w:val="0"/>
           <w:smallCaps w:val="0"/>
           <w:strike w:val="0"/>
           <w:color w:val="000000"/>
@@ -2943,7 +3171,9 @@
         <w:rPr>
           <w:rFonts w:ascii="Times New Roman" w:cs="Times New Roman" w:eastAsia="Times New Roman" w:hAnsi="Times New Roman"/>
           <w:b w:val="1"/>
-          <w:i w:val="0"/>
+          <w:bCs w:val="1"/>
+          <w:i w:val="0"/>
+          <w:iCs w:val="0"/>
           <w:smallCaps w:val="0"/>
           <w:strike w:val="0"/>
           <w:color w:val="000000"/>
@@ -2960,7 +3190,9 @@
         <w:rPr>
           <w:rFonts w:ascii="Times New Roman" w:cs="Times New Roman" w:eastAsia="Times New Roman" w:hAnsi="Times New Roman"/>
           <w:b w:val="0"/>
-          <w:i w:val="0"/>
+          <w:bCs w:val="0"/>
+          <w:i w:val="0"/>
+          <w:iCs w:val="0"/>
           <w:smallCaps w:val="0"/>
           <w:strike w:val="0"/>
           <w:color w:val="000000"/>
@@ -3020,7 +3252,9 @@
         <w:rPr>
           <w:rFonts w:ascii="Times New Roman" w:cs="Times New Roman" w:eastAsia="Times New Roman" w:hAnsi="Times New Roman"/>
           <w:b w:val="0"/>
-          <w:i w:val="0"/>
+          <w:bCs w:val="0"/>
+          <w:i w:val="0"/>
+          <w:iCs w:val="0"/>
           <w:smallCaps w:val="0"/>
           <w:strike w:val="0"/>
           <w:color w:val="000000"/>
@@ -3035,7 +3269,9 @@
         <w:rPr>
           <w:rFonts w:ascii="Times New Roman" w:cs="Times New Roman" w:eastAsia="Times New Roman" w:hAnsi="Times New Roman"/>
           <w:b w:val="1"/>
-          <w:i w:val="0"/>
+          <w:bCs w:val="1"/>
+          <w:i w:val="0"/>
+          <w:iCs w:val="0"/>
           <w:smallCaps w:val="0"/>
           <w:strike w:val="0"/>
           <w:color w:val="000000"/>
@@ -3052,7 +3288,9 @@
         <w:rPr>
           <w:rFonts w:ascii="Times New Roman" w:cs="Times New Roman" w:eastAsia="Times New Roman" w:hAnsi="Times New Roman"/>
           <w:b w:val="0"/>
-          <w:i w:val="0"/>
+          <w:bCs w:val="0"/>
+          <w:i w:val="0"/>
+          <w:iCs w:val="0"/>
           <w:smallCaps w:val="0"/>
           <w:strike w:val="0"/>
           <w:color w:val="000000"/>
@@ -3086,7 +3324,9 @@
         <w:rPr>
           <w:rFonts w:ascii="Times New Roman" w:cs="Times New Roman" w:eastAsia="Times New Roman" w:hAnsi="Times New Roman"/>
           <w:b w:val="0"/>
-          <w:i w:val="0"/>
+          <w:bCs w:val="0"/>
+          <w:i w:val="0"/>
+          <w:iCs w:val="0"/>
           <w:smallCaps w:val="0"/>
           <w:strike w:val="0"/>
           <w:color w:val="000000"/>
@@ -3101,7 +3341,9 @@
         <w:rPr>
           <w:rFonts w:ascii="Times New Roman" w:cs="Times New Roman" w:eastAsia="Times New Roman" w:hAnsi="Times New Roman"/>
           <w:b w:val="1"/>
-          <w:i w:val="0"/>
+          <w:bCs w:val="1"/>
+          <w:i w:val="0"/>
+          <w:iCs w:val="0"/>
           <w:smallCaps w:val="0"/>
           <w:strike w:val="0"/>
           <w:color w:val="000000"/>
@@ -3118,7 +3360,9 @@
         <w:rPr>
           <w:rFonts w:ascii="Times New Roman" w:cs="Times New Roman" w:eastAsia="Times New Roman" w:hAnsi="Times New Roman"/>
           <w:b w:val="0"/>
-          <w:i w:val="0"/>
+          <w:bCs w:val="0"/>
+          <w:i w:val="0"/>
+          <w:iCs w:val="0"/>
           <w:smallCaps w:val="0"/>
           <w:strike w:val="0"/>
           <w:color w:val="000000"/>
@@ -3156,22 +3400,26 @@
         <w:rPr>
           <w:rFonts w:ascii="Times New Roman" w:cs="Times New Roman" w:eastAsia="Times New Roman" w:hAnsi="Times New Roman"/>
           <w:b w:val="0"/>
-          <w:i w:val="0"/>
-          <w:smallCaps w:val="0"/>
-          <w:strike w:val="0"/>
-          <w:color w:val="000000"/>
-          <w:sz w:val="24"/>
-          <w:szCs w:val="24"/>
-          <w:u w:val="none"/>
-          <w:shd w:fill="auto" w:val="clear"/>
-          <w:vertAlign w:val="baseline"/>
-        </w:rPr>
-      </w:pPr>
-      <w:r>
-        <w:rPr>
-          <w:rFonts w:ascii="Times New Roman" w:cs="Times New Roman" w:eastAsia="Times New Roman" w:hAnsi="Times New Roman"/>
-          <w:b w:val="0"/>
-          <w:i w:val="0"/>
+          <w:bCs w:val="0"/>
+          <w:i w:val="0"/>
+          <w:iCs w:val="0"/>
+          <w:smallCaps w:val="0"/>
+          <w:strike w:val="0"/>
+          <w:color w:val="000000"/>
+          <w:sz w:val="24"/>
+          <w:szCs w:val="24"/>
+          <w:u w:val="none"/>
+          <w:shd w:fill="auto" w:val="clear"/>
+          <w:vertAlign w:val="baseline"/>
+        </w:rPr>
+      </w:pPr>
+      <w:r>
+        <w:rPr>
+          <w:rFonts w:ascii="Times New Roman" w:cs="Times New Roman" w:eastAsia="Times New Roman" w:hAnsi="Times New Roman"/>
+          <w:b w:val="0"/>
+          <w:bCs w:val="0"/>
+          <w:i w:val="0"/>
+          <w:iCs w:val="0"/>
           <w:smallCaps w:val="0"/>
           <w:strike w:val="0"/>
           <w:color w:val="000000"/>
@@ -3209,22 +3457,26 @@
         <w:rPr>
           <w:rFonts w:ascii="Times New Roman" w:cs="Times New Roman" w:eastAsia="Times New Roman" w:hAnsi="Times New Roman"/>
           <w:b w:val="0"/>
-          <w:i w:val="0"/>
-          <w:smallCaps w:val="0"/>
-          <w:strike w:val="0"/>
-          <w:color w:val="000000"/>
-          <w:sz w:val="24"/>
-          <w:szCs w:val="24"/>
-          <w:u w:val="none"/>
-          <w:shd w:fill="auto" w:val="clear"/>
-          <w:vertAlign w:val="baseline"/>
-        </w:rPr>
-      </w:pPr>
-      <w:r>
-        <w:rPr>
-          <w:rFonts w:ascii="Times New Roman" w:cs="Times New Roman" w:eastAsia="Times New Roman" w:hAnsi="Times New Roman"/>
-          <w:b w:val="0"/>
-          <w:i w:val="0"/>
+          <w:bCs w:val="0"/>
+          <w:i w:val="0"/>
+          <w:iCs w:val="0"/>
+          <w:smallCaps w:val="0"/>
+          <w:strike w:val="0"/>
+          <w:color w:val="000000"/>
+          <w:sz w:val="24"/>
+          <w:szCs w:val="24"/>
+          <w:u w:val="none"/>
+          <w:shd w:fill="auto" w:val="clear"/>
+          <w:vertAlign w:val="baseline"/>
+        </w:rPr>
+      </w:pPr>
+      <w:r>
+        <w:rPr>
+          <w:rFonts w:ascii="Times New Roman" w:cs="Times New Roman" w:eastAsia="Times New Roman" w:hAnsi="Times New Roman"/>
+          <w:b w:val="0"/>
+          <w:bCs w:val="0"/>
+          <w:i w:val="0"/>
+          <w:iCs w:val="0"/>
           <w:smallCaps w:val="0"/>
           <w:strike w:val="0"/>
           <w:color w:val="000000"/>
@@ -3258,7 +3510,9 @@
         <w:rPr>
           <w:rFonts w:ascii="Times New Roman" w:cs="Times New Roman" w:eastAsia="Times New Roman" w:hAnsi="Times New Roman"/>
           <w:b w:val="0"/>
-          <w:i w:val="0"/>
+          <w:bCs w:val="0"/>
+          <w:i w:val="0"/>
+          <w:iCs w:val="0"/>
           <w:smallCaps w:val="0"/>
           <w:strike w:val="0"/>
           <w:color w:val="000000"/>
@@ -3273,7 +3527,9 @@
         <w:rPr>
           <w:rFonts w:ascii="Times New Roman" w:cs="Times New Roman" w:eastAsia="Times New Roman" w:hAnsi="Times New Roman"/>
           <w:b w:val="1"/>
-          <w:i w:val="0"/>
+          <w:bCs w:val="1"/>
+          <w:i w:val="0"/>
+          <w:iCs w:val="0"/>
           <w:smallCaps w:val="0"/>
           <w:strike w:val="0"/>
           <w:color w:val="000000"/>
@@ -3290,7 +3546,9 @@
         <w:rPr>
           <w:rFonts w:ascii="Times New Roman" w:cs="Times New Roman" w:eastAsia="Times New Roman" w:hAnsi="Times New Roman"/>
           <w:b w:val="0"/>
-          <w:i w:val="0"/>
+          <w:bCs w:val="0"/>
+          <w:i w:val="0"/>
+          <w:iCs w:val="0"/>
           <w:smallCaps w:val="0"/>
           <w:strike w:val="0"/>
           <w:color w:val="000000"/>
@@ -3324,7 +3582,9 @@
         <w:rPr>
           <w:rFonts w:ascii="Times New Roman" w:cs="Times New Roman" w:eastAsia="Times New Roman" w:hAnsi="Times New Roman"/>
           <w:b w:val="0"/>
-          <w:i w:val="0"/>
+          <w:bCs w:val="0"/>
+          <w:i w:val="0"/>
+          <w:iCs w:val="0"/>
           <w:smallCaps w:val="0"/>
           <w:strike w:val="0"/>
           <w:color w:val="000000"/>
@@ -3339,7 +3599,9 @@
         <w:rPr>
           <w:rFonts w:ascii="Times New Roman" w:cs="Times New Roman" w:eastAsia="Times New Roman" w:hAnsi="Times New Roman"/>
           <w:b w:val="1"/>
-          <w:i w:val="0"/>
+          <w:bCs w:val="1"/>
+          <w:i w:val="0"/>
+          <w:iCs w:val="0"/>
           <w:smallCaps w:val="0"/>
           <w:strike w:val="0"/>
           <w:color w:val="000000"/>
@@ -3356,7 +3618,9 @@
         <w:rPr>
           <w:rFonts w:ascii="Times New Roman" w:cs="Times New Roman" w:eastAsia="Times New Roman" w:hAnsi="Times New Roman"/>
           <w:b w:val="0"/>
-          <w:i w:val="0"/>
+          <w:bCs w:val="0"/>
+          <w:i w:val="0"/>
+          <w:iCs w:val="0"/>
           <w:smallCaps w:val="0"/>
           <w:strike w:val="0"/>
           <w:color w:val="000000"/>
@@ -3394,7 +3658,9 @@
         <w:rPr>
           <w:rFonts w:ascii="Times New Roman" w:cs="Times New Roman" w:eastAsia="Times New Roman" w:hAnsi="Times New Roman"/>
           <w:b w:val="0"/>
-          <w:i w:val="0"/>
+          <w:bCs w:val="0"/>
+          <w:i w:val="0"/>
+          <w:iCs w:val="0"/>
           <w:smallCaps w:val="1"/>
           <w:strike w:val="0"/>
           <w:color w:val="000000"/>
@@ -3409,7 +3675,9 @@
         <w:rPr>
           <w:rFonts w:ascii="Times New Roman" w:cs="Times New Roman" w:eastAsia="Times New Roman" w:hAnsi="Times New Roman"/>
           <w:b w:val="0"/>
-          <w:i w:val="0"/>
+          <w:bCs w:val="0"/>
+          <w:i w:val="0"/>
+          <w:iCs w:val="0"/>
           <w:smallCaps w:val="1"/>
           <w:strike w:val="0"/>
           <w:color w:val="000000"/>
@@ -3426,7 +3694,9 @@
         <w:rPr>
           <w:rFonts w:ascii="Times New Roman" w:cs="Times New Roman" w:eastAsia="Times New Roman" w:hAnsi="Times New Roman"/>
           <w:b w:val="0"/>
-          <w:i w:val="0"/>
+          <w:bCs w:val="0"/>
+          <w:i w:val="0"/>
+          <w:iCs w:val="0"/>
           <w:smallCaps w:val="0"/>
           <w:strike w:val="1"/>
           <w:color w:val="000000"/>
@@ -3443,7 +3713,9 @@
         <w:rPr>
           <w:rFonts w:ascii="Times New Roman" w:cs="Times New Roman" w:eastAsia="Times New Roman" w:hAnsi="Times New Roman"/>
           <w:b w:val="0"/>
-          <w:i w:val="0"/>
+          <w:bCs w:val="0"/>
+          <w:i w:val="0"/>
+          <w:iCs w:val="0"/>
           <w:smallCaps w:val="1"/>
           <w:strike w:val="0"/>
           <w:color w:val="000000"/>
@@ -3460,7 +3732,9 @@
         <w:rPr>
           <w:rFonts w:ascii="Times New Roman" w:cs="Times New Roman" w:eastAsia="Times New Roman" w:hAnsi="Times New Roman"/>
           <w:b w:val="0"/>
-          <w:i w:val="0"/>
+          <w:bCs w:val="0"/>
+          <w:i w:val="0"/>
+          <w:iCs w:val="0"/>
           <w:smallCaps w:val="0"/>
           <w:strike w:val="1"/>
           <w:color w:val="000000"/>
@@ -3498,13 +3772,16 @@
         <w:jc w:val="left"/>
         <w:rPr>
           <w:i w:val="1"/>
+          <w:iCs w:val="1"/>
         </w:rPr>
       </w:pPr>
       <w:r>
         <w:rPr>
           <w:rFonts w:ascii="Times New Roman" w:cs="Times New Roman" w:eastAsia="Times New Roman" w:hAnsi="Times New Roman"/>
           <w:b w:val="1"/>
-          <w:i w:val="0"/>
+          <w:bCs w:val="1"/>
+          <w:i w:val="0"/>
+          <w:iCs w:val="0"/>
           <w:smallCaps w:val="0"/>
           <w:strike w:val="0"/>
           <w:color w:val="000000"/>
@@ -3521,7 +3798,9 @@
         <w:rPr>
           <w:rFonts w:ascii="Times New Roman" w:cs="Times New Roman" w:eastAsia="Times New Roman" w:hAnsi="Times New Roman"/>
           <w:b w:val="0"/>
-          <w:i w:val="0"/>
+          <w:bCs w:val="0"/>
+          <w:i w:val="0"/>
+          <w:iCs w:val="0"/>
           <w:smallCaps w:val="0"/>
           <w:strike w:val="0"/>
           <w:color w:val="000000"/>
@@ -3538,7 +3817,9 @@
         <w:rPr>
           <w:rFonts w:ascii="Times New Roman" w:cs="Times New Roman" w:eastAsia="Times New Roman" w:hAnsi="Times New Roman"/>
           <w:b w:val="0"/>
+          <w:bCs w:val="0"/>
           <w:i w:val="1"/>
+          <w:iCs w:val="1"/>
           <w:smallCaps w:val="0"/>
           <w:strike w:val="0"/>
           <w:color w:val="000000"/>
@@ -3577,7 +3858,9 @@
         <w:rPr>
           <w:rFonts w:ascii="Times New Roman" w:cs="Times New Roman" w:eastAsia="Times New Roman" w:hAnsi="Times New Roman"/>
           <w:b w:val="0"/>
-          <w:i w:val="0"/>
+          <w:bCs w:val="0"/>
+          <w:i w:val="0"/>
+          <w:iCs w:val="0"/>
           <w:smallCaps w:val="0"/>
           <w:strike w:val="0"/>
           <w:color w:val="000000"/>
@@ -3592,7 +3875,9 @@
         <w:rPr>
           <w:rFonts w:ascii="Times New Roman" w:cs="Times New Roman" w:eastAsia="Times New Roman" w:hAnsi="Times New Roman"/>
           <w:b w:val="1"/>
-          <w:i w:val="0"/>
+          <w:bCs w:val="1"/>
+          <w:i w:val="0"/>
+          <w:iCs w:val="0"/>
           <w:smallCaps w:val="0"/>
           <w:strike w:val="0"/>
           <w:color w:val="000000"/>
@@ -3609,7 +3894,9 @@
         <w:rPr>
           <w:rFonts w:ascii="Times New Roman" w:cs="Times New Roman" w:eastAsia="Times New Roman" w:hAnsi="Times New Roman"/>
           <w:b w:val="0"/>
-          <w:i w:val="0"/>
+          <w:bCs w:val="0"/>
+          <w:i w:val="0"/>
+          <w:iCs w:val="0"/>
           <w:smallCaps w:val="0"/>
           <w:strike w:val="0"/>
           <w:color w:val="000000"/>
@@ -3627,7 +3914,9 @@
         <w:rPr>
           <w:rFonts w:ascii="Times New Roman" w:cs="Times New Roman" w:eastAsia="Times New Roman" w:hAnsi="Times New Roman"/>
           <w:b w:val="1"/>
-          <w:i w:val="0"/>
+          <w:bCs w:val="1"/>
+          <w:i w:val="0"/>
+          <w:iCs w:val="0"/>
           <w:smallCaps w:val="0"/>
           <w:strike w:val="0"/>
           <w:color w:val="000000"/>
@@ -3644,7 +3933,9 @@
         <w:rPr>
           <w:rFonts w:ascii="Times New Roman" w:cs="Times New Roman" w:eastAsia="Times New Roman" w:hAnsi="Times New Roman"/>
           <w:b w:val="0"/>
-          <w:i w:val="0"/>
+          <w:bCs w:val="0"/>
+          <w:i w:val="0"/>
+          <w:iCs w:val="0"/>
           <w:smallCaps w:val="0"/>
           <w:strike w:val="0"/>
           <w:color w:val="000000"/>
@@ -3682,22 +3973,26 @@
         <w:rPr>
           <w:rFonts w:ascii="Times New Roman" w:cs="Times New Roman" w:eastAsia="Times New Roman" w:hAnsi="Times New Roman"/>
           <w:b w:val="0"/>
-          <w:i w:val="0"/>
-          <w:smallCaps w:val="0"/>
-          <w:strike w:val="0"/>
-          <w:color w:val="000000"/>
-          <w:sz w:val="24"/>
-          <w:szCs w:val="24"/>
-          <w:u w:val="none"/>
-          <w:shd w:fill="auto" w:val="clear"/>
-          <w:vertAlign w:val="baseline"/>
-        </w:rPr>
-      </w:pPr>
-      <w:r>
-        <w:rPr>
-          <w:rFonts w:ascii="Times New Roman" w:cs="Times New Roman" w:eastAsia="Times New Roman" w:hAnsi="Times New Roman"/>
-          <w:b w:val="0"/>
-          <w:i w:val="0"/>
+          <w:bCs w:val="0"/>
+          <w:i w:val="0"/>
+          <w:iCs w:val="0"/>
+          <w:smallCaps w:val="0"/>
+          <w:strike w:val="0"/>
+          <w:color w:val="000000"/>
+          <w:sz w:val="24"/>
+          <w:szCs w:val="24"/>
+          <w:u w:val="none"/>
+          <w:shd w:fill="auto" w:val="clear"/>
+          <w:vertAlign w:val="baseline"/>
+        </w:rPr>
+      </w:pPr>
+      <w:r>
+        <w:rPr>
+          <w:rFonts w:ascii="Times New Roman" w:cs="Times New Roman" w:eastAsia="Times New Roman" w:hAnsi="Times New Roman"/>
+          <w:b w:val="0"/>
+          <w:bCs w:val="0"/>
+          <w:i w:val="0"/>
+          <w:iCs w:val="0"/>
           <w:smallCaps w:val="0"/>
           <w:strike w:val="0"/>
           <w:color w:val="000000"/>
@@ -3735,22 +4030,26 @@
         <w:rPr>
           <w:rFonts w:ascii="Times New Roman" w:cs="Times New Roman" w:eastAsia="Times New Roman" w:hAnsi="Times New Roman"/>
           <w:b w:val="0"/>
-          <w:i w:val="0"/>
-          <w:smallCaps w:val="0"/>
-          <w:strike w:val="0"/>
-          <w:color w:val="000000"/>
-          <w:sz w:val="24"/>
-          <w:szCs w:val="24"/>
-          <w:u w:val="none"/>
-          <w:shd w:fill="auto" w:val="clear"/>
-          <w:vertAlign w:val="baseline"/>
-        </w:rPr>
-      </w:pPr>
-      <w:r>
-        <w:rPr>
-          <w:rFonts w:ascii="Times New Roman" w:cs="Times New Roman" w:eastAsia="Times New Roman" w:hAnsi="Times New Roman"/>
-          <w:b w:val="0"/>
-          <w:i w:val="0"/>
+          <w:bCs w:val="0"/>
+          <w:i w:val="0"/>
+          <w:iCs w:val="0"/>
+          <w:smallCaps w:val="0"/>
+          <w:strike w:val="0"/>
+          <w:color w:val="000000"/>
+          <w:sz w:val="24"/>
+          <w:szCs w:val="24"/>
+          <w:u w:val="none"/>
+          <w:shd w:fill="auto" w:val="clear"/>
+          <w:vertAlign w:val="baseline"/>
+        </w:rPr>
+      </w:pPr>
+      <w:r>
+        <w:rPr>
+          <w:rFonts w:ascii="Times New Roman" w:cs="Times New Roman" w:eastAsia="Times New Roman" w:hAnsi="Times New Roman"/>
+          <w:b w:val="0"/>
+          <w:bCs w:val="0"/>
+          <w:i w:val="0"/>
+          <w:iCs w:val="0"/>
           <w:smallCaps w:val="0"/>
           <w:strike w:val="0"/>
           <w:color w:val="000000"/>
@@ -3784,7 +4083,9 @@
         <w:rPr>
           <w:rFonts w:ascii="Times New Roman" w:cs="Times New Roman" w:eastAsia="Times New Roman" w:hAnsi="Times New Roman"/>
           <w:b w:val="0"/>
-          <w:i w:val="0"/>
+          <w:bCs w:val="0"/>
+          <w:i w:val="0"/>
+          <w:iCs w:val="0"/>
           <w:smallCaps w:val="0"/>
           <w:strike w:val="0"/>
           <w:color w:val="000000"/>
@@ -3799,7 +4100,9 @@
         <w:rPr>
           <w:rFonts w:ascii="Times New Roman" w:cs="Times New Roman" w:eastAsia="Times New Roman" w:hAnsi="Times New Roman"/>
           <w:b w:val="1"/>
-          <w:i w:val="0"/>
+          <w:bCs w:val="1"/>
+          <w:i w:val="0"/>
+          <w:iCs w:val="0"/>
           <w:smallCaps w:val="0"/>
           <w:strike w:val="0"/>
           <w:color w:val="000000"/>
@@ -3816,7 +4119,9 @@
         <w:rPr>
           <w:rFonts w:ascii="Times New Roman" w:cs="Times New Roman" w:eastAsia="Times New Roman" w:hAnsi="Times New Roman"/>
           <w:b w:val="0"/>
-          <w:i w:val="0"/>
+          <w:bCs w:val="0"/>
+          <w:i w:val="0"/>
+          <w:iCs w:val="0"/>
           <w:smallCaps w:val="0"/>
           <w:strike w:val="0"/>
           <w:color w:val="000000"/>
@@ -3833,7 +4138,9 @@
         <w:rPr>
           <w:rFonts w:ascii="Times New Roman" w:cs="Times New Roman" w:eastAsia="Times New Roman" w:hAnsi="Times New Roman"/>
           <w:b w:val="0"/>
+          <w:bCs w:val="0"/>
           <w:i w:val="1"/>
+          <w:iCs w:val="1"/>
           <w:smallCaps w:val="0"/>
           <w:strike w:val="0"/>
           <w:color w:val="000000"/>
@@ -3849,6 +4156,7 @@
       <w:r>
         <w:rPr>
           <w:i w:val="1"/>
+          <w:iCs w:val="1"/>
           <w:rtl w:val="0"/>
         </w:rPr>
         <w:t xml:space="preserve">2025</w:t>
@@ -3857,7 +4165,9 @@
         <w:rPr>
           <w:rFonts w:ascii="Times New Roman" w:cs="Times New Roman" w:eastAsia="Times New Roman" w:hAnsi="Times New Roman"/>
           <w:b w:val="0"/>
+          <w:bCs w:val="0"/>
           <w:i w:val="1"/>
+          <w:iCs w:val="1"/>
           <w:smallCaps w:val="0"/>
           <w:strike w:val="0"/>
           <w:color w:val="000000"/>
@@ -3874,7 +4184,9 @@
         <w:rPr>
           <w:rFonts w:ascii="Times New Roman" w:cs="Times New Roman" w:eastAsia="Times New Roman" w:hAnsi="Times New Roman"/>
           <w:b w:val="1"/>
-          <w:i w:val="0"/>
+          <w:bCs w:val="1"/>
+          <w:i w:val="0"/>
+          <w:iCs w:val="0"/>
           <w:smallCaps w:val="0"/>
           <w:strike w:val="0"/>
           <w:color w:val="000000"/>
@@ -3891,7 +4203,9 @@
         <w:rPr>
           <w:rFonts w:ascii="Times New Roman" w:cs="Times New Roman" w:eastAsia="Times New Roman" w:hAnsi="Times New Roman"/>
           <w:b w:val="0"/>
-          <w:i w:val="0"/>
+          <w:bCs w:val="0"/>
+          <w:i w:val="0"/>
+          <w:iCs w:val="0"/>
           <w:smallCaps w:val="0"/>
           <w:strike w:val="0"/>
           <w:color w:val="000000"/>
@@ -3909,7 +4223,9 @@
         <w:rPr>
           <w:rFonts w:ascii="Times New Roman" w:cs="Times New Roman" w:eastAsia="Times New Roman" w:hAnsi="Times New Roman"/>
           <w:b w:val="1"/>
-          <w:i w:val="0"/>
+          <w:bCs w:val="1"/>
+          <w:i w:val="0"/>
+          <w:iCs w:val="0"/>
           <w:smallCaps w:val="0"/>
           <w:strike w:val="0"/>
           <w:color w:val="000000"/>
@@ -3926,7 +4242,9 @@
         <w:rPr>
           <w:rFonts w:ascii="Times New Roman" w:cs="Times New Roman" w:eastAsia="Times New Roman" w:hAnsi="Times New Roman"/>
           <w:b w:val="0"/>
-          <w:i w:val="0"/>
+          <w:bCs w:val="0"/>
+          <w:i w:val="0"/>
+          <w:iCs w:val="0"/>
           <w:smallCaps w:val="0"/>
           <w:strike w:val="0"/>
           <w:color w:val="000000"/>
@@ -3964,22 +4282,26 @@
         <w:rPr>
           <w:rFonts w:ascii="Times New Roman" w:cs="Times New Roman" w:eastAsia="Times New Roman" w:hAnsi="Times New Roman"/>
           <w:b w:val="0"/>
-          <w:i w:val="0"/>
-          <w:smallCaps w:val="0"/>
-          <w:strike w:val="0"/>
-          <w:color w:val="000000"/>
-          <w:sz w:val="24"/>
-          <w:szCs w:val="24"/>
-          <w:u w:val="none"/>
-          <w:shd w:fill="auto" w:val="clear"/>
-          <w:vertAlign w:val="baseline"/>
-        </w:rPr>
-      </w:pPr>
-      <w:r>
-        <w:rPr>
-          <w:rFonts w:ascii="Times New Roman" w:cs="Times New Roman" w:eastAsia="Times New Roman" w:hAnsi="Times New Roman"/>
-          <w:b w:val="0"/>
-          <w:i w:val="0"/>
+          <w:bCs w:val="0"/>
+          <w:i w:val="0"/>
+          <w:iCs w:val="0"/>
+          <w:smallCaps w:val="0"/>
+          <w:strike w:val="0"/>
+          <w:color w:val="000000"/>
+          <w:sz w:val="24"/>
+          <w:szCs w:val="24"/>
+          <w:u w:val="none"/>
+          <w:shd w:fill="auto" w:val="clear"/>
+          <w:vertAlign w:val="baseline"/>
+        </w:rPr>
+      </w:pPr>
+      <w:r>
+        <w:rPr>
+          <w:rFonts w:ascii="Times New Roman" w:cs="Times New Roman" w:eastAsia="Times New Roman" w:hAnsi="Times New Roman"/>
+          <w:b w:val="0"/>
+          <w:bCs w:val="0"/>
+          <w:i w:val="0"/>
+          <w:iCs w:val="0"/>
           <w:smallCaps w:val="0"/>
           <w:strike w:val="0"/>
           <w:color w:val="000000"/>
@@ -4017,22 +4339,26 @@
         <w:rPr>
           <w:rFonts w:ascii="Times New Roman" w:cs="Times New Roman" w:eastAsia="Times New Roman" w:hAnsi="Times New Roman"/>
           <w:b w:val="0"/>
-          <w:i w:val="0"/>
-          <w:smallCaps w:val="0"/>
-          <w:strike w:val="0"/>
-          <w:color w:val="000000"/>
-          <w:sz w:val="24"/>
-          <w:szCs w:val="24"/>
-          <w:u w:val="none"/>
-          <w:shd w:fill="auto" w:val="clear"/>
-          <w:vertAlign w:val="baseline"/>
-        </w:rPr>
-      </w:pPr>
-      <w:r>
-        <w:rPr>
-          <w:rFonts w:ascii="Times New Roman" w:cs="Times New Roman" w:eastAsia="Times New Roman" w:hAnsi="Times New Roman"/>
-          <w:b w:val="0"/>
-          <w:i w:val="0"/>
+          <w:bCs w:val="0"/>
+          <w:i w:val="0"/>
+          <w:iCs w:val="0"/>
+          <w:smallCaps w:val="0"/>
+          <w:strike w:val="0"/>
+          <w:color w:val="000000"/>
+          <w:sz w:val="24"/>
+          <w:szCs w:val="24"/>
+          <w:u w:val="none"/>
+          <w:shd w:fill="auto" w:val="clear"/>
+          <w:vertAlign w:val="baseline"/>
+        </w:rPr>
+      </w:pPr>
+      <w:r>
+        <w:rPr>
+          <w:rFonts w:ascii="Times New Roman" w:cs="Times New Roman" w:eastAsia="Times New Roman" w:hAnsi="Times New Roman"/>
+          <w:b w:val="0"/>
+          <w:bCs w:val="0"/>
+          <w:i w:val="0"/>
+          <w:iCs w:val="0"/>
           <w:smallCaps w:val="0"/>
           <w:strike w:val="0"/>
           <w:color w:val="000000"/>
@@ -4066,7 +4392,9 @@
         <w:rPr>
           <w:rFonts w:ascii="Times New Roman" w:cs="Times New Roman" w:eastAsia="Times New Roman" w:hAnsi="Times New Roman"/>
           <w:b w:val="0"/>
-          <w:i w:val="0"/>
+          <w:bCs w:val="0"/>
+          <w:i w:val="0"/>
+          <w:iCs w:val="0"/>
           <w:smallCaps w:val="0"/>
           <w:strike w:val="0"/>
           <w:color w:val="000000"/>
@@ -4081,7 +4409,9 @@
         <w:rPr>
           <w:rFonts w:ascii="Times New Roman" w:cs="Times New Roman" w:eastAsia="Times New Roman" w:hAnsi="Times New Roman"/>
           <w:b w:val="1"/>
-          <w:i w:val="0"/>
+          <w:bCs w:val="1"/>
+          <w:i w:val="0"/>
+          <w:iCs w:val="0"/>
           <w:smallCaps w:val="0"/>
           <w:strike w:val="0"/>
           <w:color w:val="000000"/>
@@ -4098,7 +4428,9 @@
         <w:rPr>
           <w:rFonts w:ascii="Times New Roman" w:cs="Times New Roman" w:eastAsia="Times New Roman" w:hAnsi="Times New Roman"/>
           <w:b w:val="0"/>
-          <w:i w:val="0"/>
+          <w:bCs w:val="0"/>
+          <w:i w:val="0"/>
+          <w:iCs w:val="0"/>
           <w:smallCaps w:val="0"/>
           <w:strike w:val="0"/>
           <w:color w:val="000000"/>
@@ -4115,7 +4447,9 @@
         <w:rPr>
           <w:rFonts w:ascii="Times New Roman" w:cs="Times New Roman" w:eastAsia="Times New Roman" w:hAnsi="Times New Roman"/>
           <w:b w:val="0"/>
+          <w:bCs w:val="0"/>
           <w:i w:val="1"/>
+          <w:iCs w:val="1"/>
           <w:smallCaps w:val="0"/>
           <w:strike w:val="0"/>
           <w:color w:val="000000"/>
@@ -4133,7 +4467,9 @@
         <w:rPr>
           <w:rFonts w:ascii="Times New Roman" w:cs="Times New Roman" w:eastAsia="Times New Roman" w:hAnsi="Times New Roman"/>
           <w:b w:val="1"/>
-          <w:i w:val="0"/>
+          <w:bCs w:val="1"/>
+          <w:i w:val="0"/>
+          <w:iCs w:val="0"/>
           <w:smallCaps w:val="0"/>
           <w:strike w:val="0"/>
           <w:color w:val="000000"/>
@@ -4150,7 +4486,9 @@
         <w:rPr>
           <w:rFonts w:ascii="Times New Roman" w:cs="Times New Roman" w:eastAsia="Times New Roman" w:hAnsi="Times New Roman"/>
           <w:b w:val="0"/>
-          <w:i w:val="0"/>
+          <w:bCs w:val="0"/>
+          <w:i w:val="0"/>
+          <w:iCs w:val="0"/>
           <w:smallCaps w:val="0"/>
           <w:strike w:val="0"/>
           <w:color w:val="000000"/>
@@ -4168,7 +4506,9 @@
         <w:rPr>
           <w:rFonts w:ascii="Times New Roman" w:cs="Times New Roman" w:eastAsia="Times New Roman" w:hAnsi="Times New Roman"/>
           <w:b w:val="1"/>
-          <w:i w:val="0"/>
+          <w:bCs w:val="1"/>
+          <w:i w:val="0"/>
+          <w:iCs w:val="0"/>
           <w:smallCaps w:val="0"/>
           <w:strike w:val="0"/>
           <w:color w:val="000000"/>
@@ -4185,7 +4525,9 @@
         <w:rPr>
           <w:rFonts w:ascii="Times New Roman" w:cs="Times New Roman" w:eastAsia="Times New Roman" w:hAnsi="Times New Roman"/>
           <w:b w:val="0"/>
-          <w:i w:val="0"/>
+          <w:bCs w:val="0"/>
+          <w:i w:val="0"/>
+          <w:iCs w:val="0"/>
           <w:smallCaps w:val="0"/>
           <w:strike w:val="0"/>
           <w:color w:val="000000"/>
@@ -4223,22 +4565,26 @@
         <w:rPr>
           <w:rFonts w:ascii="Times New Roman" w:cs="Times New Roman" w:eastAsia="Times New Roman" w:hAnsi="Times New Roman"/>
           <w:b w:val="0"/>
-          <w:i w:val="0"/>
-          <w:smallCaps w:val="0"/>
-          <w:strike w:val="0"/>
-          <w:color w:val="000000"/>
-          <w:sz w:val="24"/>
-          <w:szCs w:val="24"/>
-          <w:u w:val="none"/>
-          <w:shd w:fill="auto" w:val="clear"/>
-          <w:vertAlign w:val="baseline"/>
-        </w:rPr>
-      </w:pPr>
-      <w:r>
-        <w:rPr>
-          <w:rFonts w:ascii="Times New Roman" w:cs="Times New Roman" w:eastAsia="Times New Roman" w:hAnsi="Times New Roman"/>
-          <w:b w:val="0"/>
-          <w:i w:val="0"/>
+          <w:bCs w:val="0"/>
+          <w:i w:val="0"/>
+          <w:iCs w:val="0"/>
+          <w:smallCaps w:val="0"/>
+          <w:strike w:val="0"/>
+          <w:color w:val="000000"/>
+          <w:sz w:val="24"/>
+          <w:szCs w:val="24"/>
+          <w:u w:val="none"/>
+          <w:shd w:fill="auto" w:val="clear"/>
+          <w:vertAlign w:val="baseline"/>
+        </w:rPr>
+      </w:pPr>
+      <w:r>
+        <w:rPr>
+          <w:rFonts w:ascii="Times New Roman" w:cs="Times New Roman" w:eastAsia="Times New Roman" w:hAnsi="Times New Roman"/>
+          <w:b w:val="0"/>
+          <w:bCs w:val="0"/>
+          <w:i w:val="0"/>
+          <w:iCs w:val="0"/>
           <w:smallCaps w:val="0"/>
           <w:strike w:val="0"/>
           <w:color w:val="000000"/>
@@ -4276,22 +4622,26 @@
         <w:rPr>
           <w:rFonts w:ascii="Times New Roman" w:cs="Times New Roman" w:eastAsia="Times New Roman" w:hAnsi="Times New Roman"/>
           <w:b w:val="0"/>
-          <w:i w:val="0"/>
-          <w:smallCaps w:val="0"/>
-          <w:strike w:val="0"/>
-          <w:color w:val="000000"/>
-          <w:sz w:val="24"/>
-          <w:szCs w:val="24"/>
-          <w:u w:val="none"/>
-          <w:shd w:fill="auto" w:val="clear"/>
-          <w:vertAlign w:val="baseline"/>
-        </w:rPr>
-      </w:pPr>
-      <w:r>
-        <w:rPr>
-          <w:rFonts w:ascii="Times New Roman" w:cs="Times New Roman" w:eastAsia="Times New Roman" w:hAnsi="Times New Roman"/>
-          <w:b w:val="0"/>
-          <w:i w:val="0"/>
+          <w:bCs w:val="0"/>
+          <w:i w:val="0"/>
+          <w:iCs w:val="0"/>
+          <w:smallCaps w:val="0"/>
+          <w:strike w:val="0"/>
+          <w:color w:val="000000"/>
+          <w:sz w:val="24"/>
+          <w:szCs w:val="24"/>
+          <w:u w:val="none"/>
+          <w:shd w:fill="auto" w:val="clear"/>
+          <w:vertAlign w:val="baseline"/>
+        </w:rPr>
+      </w:pPr>
+      <w:r>
+        <w:rPr>
+          <w:rFonts w:ascii="Times New Roman" w:cs="Times New Roman" w:eastAsia="Times New Roman" w:hAnsi="Times New Roman"/>
+          <w:b w:val="0"/>
+          <w:bCs w:val="0"/>
+          <w:i w:val="0"/>
+          <w:iCs w:val="0"/>
           <w:smallCaps w:val="0"/>
           <w:strike w:val="0"/>
           <w:color w:val="000000"/>
@@ -4325,7 +4675,9 @@
         <w:rPr>
           <w:rFonts w:ascii="Times New Roman" w:cs="Times New Roman" w:eastAsia="Times New Roman" w:hAnsi="Times New Roman"/>
           <w:b w:val="0"/>
-          <w:i w:val="0"/>
+          <w:bCs w:val="0"/>
+          <w:i w:val="0"/>
+          <w:iCs w:val="0"/>
           <w:smallCaps w:val="0"/>
           <w:strike w:val="0"/>
           <w:color w:val="000000"/>
@@ -4340,7 +4692,9 @@
         <w:rPr>
           <w:rFonts w:ascii="Times New Roman" w:cs="Times New Roman" w:eastAsia="Times New Roman" w:hAnsi="Times New Roman"/>
           <w:b w:val="1"/>
-          <w:i w:val="0"/>
+          <w:bCs w:val="1"/>
+          <w:i w:val="0"/>
+          <w:iCs w:val="0"/>
           <w:smallCaps w:val="0"/>
           <w:strike w:val="0"/>
           <w:color w:val="000000"/>
@@ -4357,7 +4711,9 @@
         <w:rPr>
           <w:rFonts w:ascii="Times New Roman" w:cs="Times New Roman" w:eastAsia="Times New Roman" w:hAnsi="Times New Roman"/>
           <w:b w:val="0"/>
-          <w:i w:val="0"/>
+          <w:bCs w:val="0"/>
+          <w:i w:val="0"/>
+          <w:iCs w:val="0"/>
           <w:smallCaps w:val="0"/>
           <w:strike w:val="0"/>
           <w:color w:val="000000"/>
@@ -4374,7 +4730,9 @@
         <w:rPr>
           <w:rFonts w:ascii="Times New Roman" w:cs="Times New Roman" w:eastAsia="Times New Roman" w:hAnsi="Times New Roman"/>
           <w:b w:val="0"/>
+          <w:bCs w:val="0"/>
           <w:i w:val="1"/>
+          <w:iCs w:val="1"/>
           <w:smallCaps w:val="0"/>
           <w:strike w:val="0"/>
           <w:color w:val="000000"/>
@@ -4392,7 +4750,9 @@
         <w:rPr>
           <w:rFonts w:ascii="Times New Roman" w:cs="Times New Roman" w:eastAsia="Times New Roman" w:hAnsi="Times New Roman"/>
           <w:b w:val="1"/>
-          <w:i w:val="0"/>
+          <w:bCs w:val="1"/>
+          <w:i w:val="0"/>
+          <w:iCs w:val="0"/>
           <w:smallCaps w:val="0"/>
           <w:strike w:val="0"/>
           <w:color w:val="000000"/>
@@ -4409,7 +4769,9 @@
         <w:rPr>
           <w:rFonts w:ascii="Times New Roman" w:cs="Times New Roman" w:eastAsia="Times New Roman" w:hAnsi="Times New Roman"/>
           <w:b w:val="0"/>
-          <w:i w:val="0"/>
+          <w:bCs w:val="0"/>
+          <w:i w:val="0"/>
+          <w:iCs w:val="0"/>
           <w:smallCaps w:val="0"/>
           <w:strike w:val="0"/>
           <w:color w:val="000000"/>
@@ -4427,7 +4789,9 @@
         <w:rPr>
           <w:rFonts w:ascii="Times New Roman" w:cs="Times New Roman" w:eastAsia="Times New Roman" w:hAnsi="Times New Roman"/>
           <w:b w:val="1"/>
-          <w:i w:val="0"/>
+          <w:bCs w:val="1"/>
+          <w:i w:val="0"/>
+          <w:iCs w:val="0"/>
           <w:smallCaps w:val="0"/>
           <w:strike w:val="0"/>
           <w:color w:val="000000"/>
@@ -4444,7 +4808,9 @@
         <w:rPr>
           <w:rFonts w:ascii="Times New Roman" w:cs="Times New Roman" w:eastAsia="Times New Roman" w:hAnsi="Times New Roman"/>
           <w:b w:val="0"/>
-          <w:i w:val="0"/>
+          <w:bCs w:val="0"/>
+          <w:i w:val="0"/>
+          <w:iCs w:val="0"/>
           <w:smallCaps w:val="0"/>
           <w:strike w:val="0"/>
           <w:color w:val="000000"/>
@@ -4482,22 +4848,26 @@
         <w:rPr>
           <w:rFonts w:ascii="Times New Roman" w:cs="Times New Roman" w:eastAsia="Times New Roman" w:hAnsi="Times New Roman"/>
           <w:b w:val="0"/>
-          <w:i w:val="0"/>
-          <w:smallCaps w:val="0"/>
-          <w:strike w:val="0"/>
-          <w:color w:val="000000"/>
-          <w:sz w:val="24"/>
-          <w:szCs w:val="24"/>
-          <w:u w:val="none"/>
-          <w:shd w:fill="auto" w:val="clear"/>
-          <w:vertAlign w:val="baseline"/>
-        </w:rPr>
-      </w:pPr>
-      <w:r>
-        <w:rPr>
-          <w:rFonts w:ascii="Times New Roman" w:cs="Times New Roman" w:eastAsia="Times New Roman" w:hAnsi="Times New Roman"/>
-          <w:b w:val="0"/>
-          <w:i w:val="0"/>
+          <w:bCs w:val="0"/>
+          <w:i w:val="0"/>
+          <w:iCs w:val="0"/>
+          <w:smallCaps w:val="0"/>
+          <w:strike w:val="0"/>
+          <w:color w:val="000000"/>
+          <w:sz w:val="24"/>
+          <w:szCs w:val="24"/>
+          <w:u w:val="none"/>
+          <w:shd w:fill="auto" w:val="clear"/>
+          <w:vertAlign w:val="baseline"/>
+        </w:rPr>
+      </w:pPr>
+      <w:r>
+        <w:rPr>
+          <w:rFonts w:ascii="Times New Roman" w:cs="Times New Roman" w:eastAsia="Times New Roman" w:hAnsi="Times New Roman"/>
+          <w:b w:val="0"/>
+          <w:bCs w:val="0"/>
+          <w:i w:val="0"/>
+          <w:iCs w:val="0"/>
           <w:smallCaps w:val="0"/>
           <w:strike w:val="0"/>
           <w:color w:val="000000"/>
@@ -4531,7 +4901,9 @@
         <w:rPr>
           <w:rFonts w:ascii="Times New Roman" w:cs="Times New Roman" w:eastAsia="Times New Roman" w:hAnsi="Times New Roman"/>
           <w:b w:val="0"/>
-          <w:i w:val="0"/>
+          <w:bCs w:val="0"/>
+          <w:i w:val="0"/>
+          <w:iCs w:val="0"/>
           <w:smallCaps w:val="0"/>
           <w:strike w:val="0"/>
           <w:color w:val="000000"/>
@@ -4546,7 +4918,9 @@
         <w:rPr>
           <w:rFonts w:ascii="Times New Roman" w:cs="Times New Roman" w:eastAsia="Times New Roman" w:hAnsi="Times New Roman"/>
           <w:b w:val="1"/>
-          <w:i w:val="0"/>
+          <w:bCs w:val="1"/>
+          <w:i w:val="0"/>
+          <w:iCs w:val="0"/>
           <w:smallCaps w:val="0"/>
           <w:strike w:val="0"/>
           <w:color w:val="000000"/>
@@ -4563,7 +4937,9 @@
         <w:rPr>
           <w:rFonts w:ascii="Times New Roman" w:cs="Times New Roman" w:eastAsia="Times New Roman" w:hAnsi="Times New Roman"/>
           <w:b w:val="0"/>
-          <w:i w:val="0"/>
+          <w:bCs w:val="0"/>
+          <w:i w:val="0"/>
+          <w:iCs w:val="0"/>
           <w:smallCaps w:val="0"/>
           <w:strike w:val="0"/>
           <w:color w:val="000000"/>
@@ -4580,7 +4956,9 @@
         <w:rPr>
           <w:rFonts w:ascii="Times New Roman" w:cs="Times New Roman" w:eastAsia="Times New Roman" w:hAnsi="Times New Roman"/>
           <w:b w:val="0"/>
+          <w:bCs w:val="0"/>
           <w:i w:val="1"/>
+          <w:iCs w:val="1"/>
           <w:smallCaps w:val="0"/>
           <w:strike w:val="0"/>
           <w:color w:val="000000"/>
@@ -4598,7 +4976,9 @@
         <w:rPr>
           <w:rFonts w:ascii="Times New Roman" w:cs="Times New Roman" w:eastAsia="Times New Roman" w:hAnsi="Times New Roman"/>
           <w:b w:val="1"/>
-          <w:i w:val="0"/>
+          <w:bCs w:val="1"/>
+          <w:i w:val="0"/>
+          <w:iCs w:val="0"/>
           <w:smallCaps w:val="0"/>
           <w:strike w:val="0"/>
           <w:color w:val="000000"/>
@@ -4615,7 +4995,9 @@
         <w:rPr>
           <w:rFonts w:ascii="Times New Roman" w:cs="Times New Roman" w:eastAsia="Times New Roman" w:hAnsi="Times New Roman"/>
           <w:b w:val="0"/>
-          <w:i w:val="0"/>
+          <w:bCs w:val="0"/>
+          <w:i w:val="0"/>
+          <w:iCs w:val="0"/>
           <w:smallCaps w:val="0"/>
           <w:strike w:val="0"/>
           <w:color w:val="000000"/>
@@ -4633,7 +5015,9 @@
         <w:rPr>
           <w:rFonts w:ascii="Times New Roman" w:cs="Times New Roman" w:eastAsia="Times New Roman" w:hAnsi="Times New Roman"/>
           <w:b w:val="1"/>
-          <w:i w:val="0"/>
+          <w:bCs w:val="1"/>
+          <w:i w:val="0"/>
+          <w:iCs w:val="0"/>
           <w:smallCaps w:val="0"/>
           <w:strike w:val="0"/>
           <w:color w:val="000000"/>
@@ -4650,7 +5034,9 @@
         <w:rPr>
           <w:rFonts w:ascii="Times New Roman" w:cs="Times New Roman" w:eastAsia="Times New Roman" w:hAnsi="Times New Roman"/>
           <w:b w:val="0"/>
-          <w:i w:val="0"/>
+          <w:bCs w:val="0"/>
+          <w:i w:val="0"/>
+          <w:iCs w:val="0"/>
           <w:smallCaps w:val="0"/>
           <w:strike w:val="0"/>
           <w:color w:val="000000"/>
@@ -4688,22 +5074,26 @@
         <w:rPr>
           <w:rFonts w:ascii="Times New Roman" w:cs="Times New Roman" w:eastAsia="Times New Roman" w:hAnsi="Times New Roman"/>
           <w:b w:val="0"/>
-          <w:i w:val="0"/>
-          <w:smallCaps w:val="0"/>
-          <w:strike w:val="0"/>
-          <w:color w:val="000000"/>
-          <w:sz w:val="24"/>
-          <w:szCs w:val="24"/>
-          <w:u w:val="none"/>
-          <w:shd w:fill="auto" w:val="clear"/>
-          <w:vertAlign w:val="baseline"/>
-        </w:rPr>
-      </w:pPr>
-      <w:r>
-        <w:rPr>
-          <w:rFonts w:ascii="Times New Roman" w:cs="Times New Roman" w:eastAsia="Times New Roman" w:hAnsi="Times New Roman"/>
-          <w:b w:val="0"/>
-          <w:i w:val="0"/>
+          <w:bCs w:val="0"/>
+          <w:i w:val="0"/>
+          <w:iCs w:val="0"/>
+          <w:smallCaps w:val="0"/>
+          <w:strike w:val="0"/>
+          <w:color w:val="000000"/>
+          <w:sz w:val="24"/>
+          <w:szCs w:val="24"/>
+          <w:u w:val="none"/>
+          <w:shd w:fill="auto" w:val="clear"/>
+          <w:vertAlign w:val="baseline"/>
+        </w:rPr>
+      </w:pPr>
+      <w:r>
+        <w:rPr>
+          <w:rFonts w:ascii="Times New Roman" w:cs="Times New Roman" w:eastAsia="Times New Roman" w:hAnsi="Times New Roman"/>
+          <w:b w:val="0"/>
+          <w:bCs w:val="0"/>
+          <w:i w:val="0"/>
+          <w:iCs w:val="0"/>
           <w:smallCaps w:val="0"/>
           <w:strike w:val="0"/>
           <w:color w:val="000000"/>
@@ -4726,7 +5116,9 @@
         <w:rPr>
           <w:rFonts w:ascii="Times New Roman" w:cs="Times New Roman" w:eastAsia="Times New Roman" w:hAnsi="Times New Roman"/>
           <w:b w:val="0"/>
-          <w:i w:val="0"/>
+          <w:bCs w:val="0"/>
+          <w:i w:val="0"/>
+          <w:iCs w:val="0"/>
           <w:smallCaps w:val="0"/>
           <w:strike w:val="0"/>
           <w:color w:val="000000"/>
@@ -5790,11 +6182,19 @@
       <w:pPr/>
     </w:pPrDefault>
   </w:docDefaults>
+  <w:style w:type="table" w:styleId="TableNormal" w:default="1">
+    <w:name w:val="TableNormal"/>
+    <w:tblPr>
+      <w:tblCellMar>
+        <w:top w:w="100.0" w:type="dxa"/>
+        <w:left w:w="100.0" w:type="dxa"/>
+        <w:bottom w:w="100.0" w:type="dxa"/>
+        <w:right w:w="100.0" w:type="dxa"/>
+      </w:tblCellMar>
+    </w:tblPr>
+  </w:style>
   <w:style w:type="paragraph" w:styleId="Normal" w:default="1">
     <w:name w:val="normal"/>
-  </w:style>
-  <w:style w:type="table" w:styleId="TableNormal" w:default="1">
-    <w:name w:val="TableNormal"/>
   </w:style>
   <w:style w:type="paragraph" w:styleId="Heading1">
     <w:name w:val="heading 1"/>
@@ -5808,7 +6208,9 @@
     <w:rPr>
       <w:rFonts w:ascii="Times New Roman" w:cs="Times New Roman" w:eastAsia="Times New Roman" w:hAnsi="Times New Roman"/>
       <w:b w:val="1"/>
+      <w:bCs w:val="1"/>
       <w:i w:val="0"/>
+      <w:iCs w:val="0"/>
       <w:color w:val="2f5496"/>
       <w:sz w:val="24"/>
       <w:szCs w:val="24"/>
@@ -5827,7 +6229,9 @@
     <w:rPr>
       <w:rFonts w:ascii="Times New Roman" w:cs="Times New Roman" w:eastAsia="Times New Roman" w:hAnsi="Times New Roman"/>
       <w:b w:val="1"/>
+      <w:bCs w:val="1"/>
       <w:i w:val="0"/>
+      <w:iCs w:val="0"/>
       <w:color w:val="2f5496"/>
       <w:sz w:val="24"/>
       <w:szCs w:val="24"/>
@@ -5846,7 +6250,9 @@
     <w:rPr>
       <w:rFonts w:ascii="Times New Roman" w:cs="Times New Roman" w:eastAsia="Times New Roman" w:hAnsi="Times New Roman"/>
       <w:b w:val="1"/>
+      <w:bCs w:val="1"/>
       <w:i w:val="0"/>
+      <w:iCs w:val="0"/>
       <w:color w:val="1f3763"/>
       <w:sz w:val="24"/>
       <w:szCs w:val="24"/>
@@ -5865,7 +6271,9 @@
     <w:rPr>
       <w:rFonts w:ascii="Times New Roman" w:cs="Times New Roman" w:eastAsia="Times New Roman" w:hAnsi="Times New Roman"/>
       <w:b w:val="1"/>
+      <w:bCs w:val="1"/>
       <w:i w:val="0"/>
+      <w:iCs w:val="0"/>
       <w:color w:val="2f5496"/>
       <w:sz w:val="24"/>
       <w:szCs w:val="24"/>
@@ -5884,7 +6292,9 @@
     <w:rPr>
       <w:rFonts w:ascii="Times New Roman" w:cs="Times New Roman" w:eastAsia="Times New Roman" w:hAnsi="Times New Roman"/>
       <w:b w:val="1"/>
+      <w:bCs w:val="1"/>
       <w:i w:val="0"/>
+      <w:iCs w:val="0"/>
       <w:color w:val="2f5496"/>
       <w:sz w:val="24"/>
       <w:szCs w:val="24"/>
@@ -5903,7 +6313,9 @@
     <w:rPr>
       <w:rFonts w:ascii="Times New Roman" w:cs="Times New Roman" w:eastAsia="Times New Roman" w:hAnsi="Times New Roman"/>
       <w:b w:val="1"/>
+      <w:bCs w:val="1"/>
       <w:i w:val="0"/>
+      <w:iCs w:val="0"/>
       <w:color w:val="1f3763"/>
       <w:sz w:val="24"/>
       <w:szCs w:val="24"/>
@@ -5922,6 +6334,7 @@
     </w:pPr>
     <w:rPr>
       <w:b w:val="1"/>
+      <w:bCs w:val="1"/>
       <w:sz w:val="72"/>
       <w:szCs w:val="72"/>
     </w:rPr>
@@ -6671,6 +7084,7 @@
     <w:rPr>
       <w:rFonts w:ascii="Georgia" w:cs="Georgia" w:eastAsia="Georgia" w:hAnsi="Georgia"/>
       <w:i w:val="1"/>
+      <w:iCs w:val="1"/>
       <w:color w:val="666666"/>
       <w:sz w:val="48"/>
       <w:szCs w:val="48"/>
@@ -6681,12 +7095,7 @@
     <w:tblPr>
       <w:tblStyleRowBandSize w:val="1"/>
       <w:tblStyleColBandSize w:val="1"/>
-      <w:tblCellMar>
-        <w:top w:w="100.0" w:type="dxa"/>
-        <w:left w:w="100.0" w:type="dxa"/>
-        <w:bottom w:w="100.0" w:type="dxa"/>
-        <w:right w:w="100.0" w:type="dxa"/>
-      </w:tblCellMar>
+      <w:tblCellMar/>
     </w:tblPr>
     <w:tblStylePr w:type="band1Horz">
       <w:tcPr/>

</xml_diff>